<commit_message>
API de Carrinho - Migration Completed
</commit_message>
<xml_diff>
--- a/Passo a Passo/06 - API de Carrinho.docx
+++ b/Passo a Passo/06 - API de Carrinho.docx
@@ -238,10 +238,7 @@
       </w:pPr>
       <w:r>
         <w:lastRenderedPageBreak/>
-        <w:t>-&gt;Criar a</w:t>
-      </w:r>
-      <w:r>
-        <w:t xml:space="preserve"> </w:t>
+        <w:t xml:space="preserve">-&gt;Criar a </w:t>
       </w:r>
       <w:proofErr w:type="spellStart"/>
       <w:r>
@@ -298,95 +295,24 @@
     </w:p>
     <w:p>
       <w:pPr>
-        <w:jc w:val="both"/>
-      </w:pPr>
-    </w:p>
-    <w:p>
-      <w:pPr>
-        <w:jc w:val="both"/>
-      </w:pPr>
-    </w:p>
-    <w:p>
-      <w:pPr>
-        <w:jc w:val="both"/>
-      </w:pPr>
-    </w:p>
-    <w:p>
-      <w:pPr>
-        <w:jc w:val="both"/>
-      </w:pPr>
-    </w:p>
-    <w:p>
-      <w:pPr>
-        <w:jc w:val="both"/>
-      </w:pPr>
-    </w:p>
-    <w:p>
-      <w:pPr>
-        <w:jc w:val="both"/>
-      </w:pPr>
-    </w:p>
-    <w:p>
-      <w:pPr>
-        <w:jc w:val="both"/>
-      </w:pPr>
-    </w:p>
-    <w:p>
-      <w:pPr>
-        <w:jc w:val="both"/>
-      </w:pPr>
-    </w:p>
-    <w:p>
-      <w:pPr>
-        <w:jc w:val="both"/>
-      </w:pPr>
-    </w:p>
-    <w:p>
-      <w:pPr>
-        <w:jc w:val="both"/>
-      </w:pPr>
-    </w:p>
-    <w:p>
-      <w:pPr>
-        <w:jc w:val="both"/>
-      </w:pPr>
-    </w:p>
-    <w:p>
-      <w:pPr>
-        <w:jc w:val="both"/>
-      </w:pPr>
-    </w:p>
-    <w:p>
-      <w:pPr>
-        <w:jc w:val="both"/>
-      </w:pPr>
-    </w:p>
-    <w:p>
-      <w:pPr>
-        <w:jc w:val="both"/>
-      </w:pPr>
-      <w:r>
-        <w:lastRenderedPageBreak/>
-        <w:t>-&gt;Criar a pasta Model</w:t>
-      </w:r>
-    </w:p>
-    <w:p>
-      <w:pPr>
-        <w:jc w:val="both"/>
-      </w:pPr>
-      <w:r>
-        <w:tab/>
-        <w:t xml:space="preserve">-&gt;Criar a classe </w:t>
-      </w:r>
-      <w:proofErr w:type="spellStart"/>
-      <w:r>
-        <w:t>CarrinhoItem</w:t>
-      </w:r>
-      <w:proofErr w:type="spellEnd"/>
-    </w:p>
-    <w:p>
-      <w:pPr>
-        <w:jc w:val="center"/>
+        <w:ind w:firstLine="708"/>
+        <w:jc w:val="both"/>
+      </w:pPr>
+      <w:r>
+        <w:t>-&gt;</w:t>
+      </w:r>
+      <w:r>
+        <w:t xml:space="preserve">Configurar a </w:t>
+      </w:r>
+      <w:proofErr w:type="spellStart"/>
+      <w:r>
+        <w:t>StartUp</w:t>
+      </w:r>
+      <w:proofErr w:type="spellEnd"/>
+    </w:p>
+    <w:p>
+      <w:pPr>
+        <w:jc w:val="both"/>
       </w:pPr>
       <w:r>
         <w:rPr>
@@ -394,10 +320,10 @@
           <w:lang w:eastAsia="pt-BR"/>
         </w:rPr>
         <w:drawing>
-          <wp:inline distT="0" distB="0" distL="0" distR="0" wp14:anchorId="5ED2D144" wp14:editId="5D565A9F">
-            <wp:extent cx="3743325" cy="3615026"/>
-            <wp:effectExtent l="0" t="0" r="0" b="5080"/>
-            <wp:docPr id="9" name="Imagem 9"/>
+          <wp:inline distT="0" distB="0" distL="0" distR="0" wp14:anchorId="79C6C087" wp14:editId="0D53040C">
+            <wp:extent cx="5400040" cy="2860675"/>
+            <wp:effectExtent l="0" t="0" r="0" b="0"/>
+            <wp:docPr id="7" name="Imagem 7"/>
             <wp:cNvGraphicFramePr>
               <a:graphicFrameLocks xmlns:a="http://schemas.openxmlformats.org/drawingml/2006/main" noChangeAspect="1"/>
             </wp:cNvGraphicFramePr>
@@ -417,7 +343,7 @@
                   <pic:spPr>
                     <a:xfrm>
                       <a:off x="0" y="0"/>
-                      <a:ext cx="3756798" cy="3628037"/>
+                      <a:ext cx="5400040" cy="2860675"/>
                     </a:xfrm>
                     <a:prstGeom prst="rect">
                       <a:avLst/>
@@ -430,20 +356,15 @@
         </w:drawing>
       </w:r>
     </w:p>
-    <w:p/>
-    <w:p>
-      <w:pPr>
-        <w:jc w:val="both"/>
-      </w:pPr>
-      <w:r>
-        <w:tab/>
-        <w:t xml:space="preserve">-&gt;Criar a classe </w:t>
-      </w:r>
-      <w:proofErr w:type="spellStart"/>
-      <w:r>
-        <w:t>CarrinhoCliente</w:t>
-      </w:r>
-      <w:proofErr w:type="spellEnd"/>
+    <w:p>
+      <w:pPr>
+        <w:jc w:val="both"/>
+      </w:pPr>
+    </w:p>
+    <w:p>
+      <w:pPr>
+        <w:jc w:val="both"/>
+      </w:pPr>
     </w:p>
     <w:p>
       <w:pPr>
@@ -454,11 +375,12 @@
           <w:noProof/>
           <w:lang w:eastAsia="pt-BR"/>
         </w:rPr>
+        <w:lastRenderedPageBreak/>
         <w:drawing>
-          <wp:inline distT="0" distB="0" distL="0" distR="0" wp14:anchorId="76023713" wp14:editId="1E4FFEF4">
-            <wp:extent cx="4490685" cy="3305175"/>
-            <wp:effectExtent l="0" t="0" r="5715" b="0"/>
-            <wp:docPr id="8" name="Imagem 8"/>
+          <wp:inline distT="0" distB="0" distL="0" distR="0" wp14:anchorId="3FCA250C" wp14:editId="7A38CBA6">
+            <wp:extent cx="4638675" cy="2742622"/>
+            <wp:effectExtent l="0" t="0" r="0" b="635"/>
+            <wp:docPr id="11" name="Imagem 11"/>
             <wp:cNvGraphicFramePr>
               <a:graphicFrameLocks xmlns:a="http://schemas.openxmlformats.org/drawingml/2006/main" noChangeAspect="1"/>
             </wp:cNvGraphicFramePr>
@@ -478,7 +400,7 @@
                   <pic:spPr>
                     <a:xfrm>
                       <a:off x="0" y="0"/>
-                      <a:ext cx="4516893" cy="3324464"/>
+                      <a:ext cx="4650580" cy="2749661"/>
                     </a:xfrm>
                     <a:prstGeom prst="rect">
                       <a:avLst/>
@@ -493,17 +415,15 @@
     </w:p>
     <w:p>
       <w:pPr>
-        <w:jc w:val="center"/>
-      </w:pPr>
-    </w:p>
-    <w:p/>
-    <w:p>
-      <w:pPr>
-        <w:jc w:val="both"/>
-      </w:pPr>
-      <w:r>
-        <w:lastRenderedPageBreak/>
-        <w:t>-&gt;Criar a pasta Data</w:t>
+        <w:jc w:val="both"/>
+      </w:pPr>
+    </w:p>
+    <w:p>
+      <w:pPr>
+        <w:jc w:val="both"/>
+      </w:pPr>
+      <w:r>
+        <w:t>-&gt;Criar a pasta Model</w:t>
       </w:r>
     </w:p>
     <w:p>
@@ -512,17 +432,16 @@
       </w:pPr>
       <w:r>
         <w:tab/>
-        <w:t xml:space="preserve">-&gt;Dentro dela, criar </w:t>
-      </w:r>
-      <w:proofErr w:type="spellStart"/>
-      <w:r>
-        <w:t>CarrinhoContext</w:t>
-      </w:r>
-      <w:proofErr w:type="spellEnd"/>
-    </w:p>
-    <w:p>
-      <w:pPr>
-        <w:ind w:left="-1587"/>
+        <w:t xml:space="preserve">-&gt;Criar a classe </w:t>
+      </w:r>
+      <w:proofErr w:type="spellStart"/>
+      <w:r>
+        <w:t>CarrinhoItem</w:t>
+      </w:r>
+      <w:proofErr w:type="spellEnd"/>
+    </w:p>
+    <w:p>
+      <w:pPr>
         <w:jc w:val="center"/>
       </w:pPr>
       <w:r>
@@ -531,10 +450,10 @@
           <w:lang w:eastAsia="pt-BR"/>
         </w:rPr>
         <w:drawing>
-          <wp:inline distT="0" distB="0" distL="0" distR="0" wp14:anchorId="23919253" wp14:editId="22A74502">
-            <wp:extent cx="7325537" cy="3657600"/>
-            <wp:effectExtent l="0" t="0" r="8890" b="0"/>
-            <wp:docPr id="1" name="Imagem 1"/>
+          <wp:inline distT="0" distB="0" distL="0" distR="0" wp14:anchorId="5ED2D144" wp14:editId="5D565A9F">
+            <wp:extent cx="3743325" cy="3615026"/>
+            <wp:effectExtent l="0" t="0" r="0" b="5080"/>
+            <wp:docPr id="9" name="Imagem 9"/>
             <wp:cNvGraphicFramePr>
               <a:graphicFrameLocks xmlns:a="http://schemas.openxmlformats.org/drawingml/2006/main" noChangeAspect="1"/>
             </wp:cNvGraphicFramePr>
@@ -554,7 +473,7 @@
                   <pic:spPr>
                     <a:xfrm>
                       <a:off x="0" y="0"/>
-                      <a:ext cx="7359981" cy="3674798"/>
+                      <a:ext cx="3756798" cy="3628037"/>
                     </a:xfrm>
                     <a:prstGeom prst="rect">
                       <a:avLst/>
@@ -567,24 +486,28 @@
         </w:drawing>
       </w:r>
     </w:p>
-    <w:p>
-      <w:pPr>
-        <w:jc w:val="both"/>
-      </w:pPr>
-      <w:r>
-        <w:t>-&gt;</w:t>
-      </w:r>
-      <w:r>
-        <w:t xml:space="preserve">Apontar o </w:t>
-      </w:r>
-      <w:proofErr w:type="spellStart"/>
-      <w:r>
-        <w:t>appSettings.Development</w:t>
-      </w:r>
-      <w:proofErr w:type="spellEnd"/>
-      <w:r>
-        <w:t xml:space="preserve"> para a base</w:t>
-      </w:r>
+    <w:p/>
+    <w:p/>
+    <w:p/>
+    <w:p/>
+    <w:p>
+      <w:bookmarkStart w:id="0" w:name="_GoBack"/>
+      <w:bookmarkEnd w:id="0"/>
+    </w:p>
+    <w:p>
+      <w:pPr>
+        <w:jc w:val="both"/>
+      </w:pPr>
+      <w:r>
+        <w:lastRenderedPageBreak/>
+        <w:tab/>
+        <w:t xml:space="preserve">-&gt;Criar a classe </w:t>
+      </w:r>
+      <w:proofErr w:type="spellStart"/>
+      <w:r>
+        <w:t>CarrinhoCliente</w:t>
+      </w:r>
+      <w:proofErr w:type="spellEnd"/>
     </w:p>
     <w:p>
       <w:pPr>
@@ -596,10 +519,10 @@
           <w:lang w:eastAsia="pt-BR"/>
         </w:rPr>
         <w:drawing>
-          <wp:inline distT="0" distB="0" distL="0" distR="0" wp14:anchorId="0646A810" wp14:editId="1DC11C21">
-            <wp:extent cx="4561840" cy="1442473"/>
-            <wp:effectExtent l="0" t="0" r="0" b="5715"/>
-            <wp:docPr id="10" name="Imagem 10"/>
+          <wp:inline distT="0" distB="0" distL="0" distR="0" wp14:anchorId="76023713" wp14:editId="1E4FFEF4">
+            <wp:extent cx="4490685" cy="3305175"/>
+            <wp:effectExtent l="0" t="0" r="5715" b="0"/>
+            <wp:docPr id="8" name="Imagem 8"/>
             <wp:cNvGraphicFramePr>
               <a:graphicFrameLocks xmlns:a="http://schemas.openxmlformats.org/drawingml/2006/main" noChangeAspect="1"/>
             </wp:cNvGraphicFramePr>
@@ -619,7 +542,7 @@
                   <pic:spPr>
                     <a:xfrm>
                       <a:off x="0" y="0"/>
-                      <a:ext cx="4577885" cy="1447546"/>
+                      <a:ext cx="4516893" cy="3324464"/>
                     </a:xfrm>
                     <a:prstGeom prst="rect">
                       <a:avLst/>
@@ -633,20 +556,36 @@
       </w:r>
     </w:p>
     <w:p>
-      <w:r>
-        <w:t>-&gt;</w:t>
-      </w:r>
-      <w:proofErr w:type="spellStart"/>
-      <w:r>
-        <w:t>Adcionar</w:t>
-      </w:r>
-      <w:proofErr w:type="spellEnd"/>
-      <w:r>
-        <w:t xml:space="preserve"> a migration com a start up Project especificada</w:t>
-      </w:r>
-    </w:p>
-    <w:p>
-      <w:pPr>
+      <w:pPr>
+        <w:jc w:val="center"/>
+      </w:pPr>
+    </w:p>
+    <w:p/>
+    <w:p>
+      <w:pPr>
+        <w:jc w:val="both"/>
+      </w:pPr>
+      <w:r>
+        <w:t>-&gt;Criar a pasta Data</w:t>
+      </w:r>
+    </w:p>
+    <w:p>
+      <w:pPr>
+        <w:jc w:val="both"/>
+      </w:pPr>
+      <w:r>
+        <w:tab/>
+        <w:t xml:space="preserve">-&gt;Dentro dela, criar </w:t>
+      </w:r>
+      <w:proofErr w:type="spellStart"/>
+      <w:r>
+        <w:t>CarrinhoContext</w:t>
+      </w:r>
+      <w:proofErr w:type="spellEnd"/>
+    </w:p>
+    <w:p>
+      <w:pPr>
+        <w:ind w:left="-1587"/>
         <w:jc w:val="center"/>
       </w:pPr>
       <w:r>
@@ -655,10 +594,10 @@
           <w:lang w:eastAsia="pt-BR"/>
         </w:rPr>
         <w:drawing>
-          <wp:inline distT="0" distB="0" distL="0" distR="0" wp14:anchorId="32430A1B" wp14:editId="72CA5E89">
-            <wp:extent cx="4498606" cy="1666875"/>
-            <wp:effectExtent l="0" t="0" r="0" b="0"/>
-            <wp:docPr id="12" name="Imagem 12"/>
+          <wp:inline distT="0" distB="0" distL="0" distR="0" wp14:anchorId="23919253" wp14:editId="22A74502">
+            <wp:extent cx="7325537" cy="3657600"/>
+            <wp:effectExtent l="0" t="0" r="8890" b="0"/>
+            <wp:docPr id="1" name="Imagem 1"/>
             <wp:cNvGraphicFramePr>
               <a:graphicFrameLocks xmlns:a="http://schemas.openxmlformats.org/drawingml/2006/main" noChangeAspect="1"/>
             </wp:cNvGraphicFramePr>
@@ -678,7 +617,7 @@
                   <pic:spPr>
                     <a:xfrm>
                       <a:off x="0" y="0"/>
-                      <a:ext cx="4521396" cy="1675320"/>
+                      <a:ext cx="7359981" cy="3674798"/>
                     </a:xfrm>
                     <a:prstGeom prst="rect">
                       <a:avLst/>
@@ -693,26 +632,18 @@
     </w:p>
     <w:p>
       <w:pPr>
-        <w:jc w:val="center"/>
-      </w:pPr>
-    </w:p>
-    <w:p>
-      <w:pPr>
-        <w:jc w:val="center"/>
-      </w:pPr>
-    </w:p>
-    <w:p>
-      <w:r>
-        <w:lastRenderedPageBreak/>
-        <w:t xml:space="preserve">-&gt;Realizar o </w:t>
-      </w:r>
-      <w:proofErr w:type="spellStart"/>
-      <w:r>
-        <w:t>update-database</w:t>
-      </w:r>
-      <w:proofErr w:type="spellEnd"/>
-      <w:r>
-        <w:t xml:space="preserve"> também com o startup Project especificado</w:t>
+        <w:jc w:val="both"/>
+      </w:pPr>
+      <w:r>
+        <w:t xml:space="preserve">-&gt;Apontar o </w:t>
+      </w:r>
+      <w:proofErr w:type="spellStart"/>
+      <w:r>
+        <w:t>appSettings.Development</w:t>
+      </w:r>
+      <w:proofErr w:type="spellEnd"/>
+      <w:r>
+        <w:t xml:space="preserve"> para a base</w:t>
       </w:r>
     </w:p>
     <w:p>
@@ -724,11 +655,12 @@
           <w:noProof/>
           <w:lang w:eastAsia="pt-BR"/>
         </w:rPr>
+        <w:lastRenderedPageBreak/>
         <w:drawing>
-          <wp:inline distT="0" distB="0" distL="0" distR="0" wp14:anchorId="6EDC3B2D" wp14:editId="2398D530">
-            <wp:extent cx="4505325" cy="1749363"/>
-            <wp:effectExtent l="0" t="0" r="0" b="3810"/>
-            <wp:docPr id="13" name="Imagem 13"/>
+          <wp:inline distT="0" distB="0" distL="0" distR="0" wp14:anchorId="0646A810" wp14:editId="1DC11C21">
+            <wp:extent cx="4561840" cy="1442473"/>
+            <wp:effectExtent l="0" t="0" r="0" b="5715"/>
+            <wp:docPr id="10" name="Imagem 10"/>
             <wp:cNvGraphicFramePr>
               <a:graphicFrameLocks xmlns:a="http://schemas.openxmlformats.org/drawingml/2006/main" noChangeAspect="1"/>
             </wp:cNvGraphicFramePr>
@@ -748,7 +680,7 @@
                   <pic:spPr>
                     <a:xfrm>
                       <a:off x="0" y="0"/>
-                      <a:ext cx="4525574" cy="1757226"/>
+                      <a:ext cx="4577885" cy="1447546"/>
                     </a:xfrm>
                     <a:prstGeom prst="rect">
                       <a:avLst/>
@@ -763,20 +695,20 @@
     </w:p>
     <w:p>
       <w:r>
-        <w:t xml:space="preserve">-&gt; Criar a </w:t>
-      </w:r>
-      <w:proofErr w:type="spellStart"/>
-      <w:r>
-        <w:t>controller</w:t>
-      </w:r>
-      <w:proofErr w:type="spellEnd"/>
-      <w:r>
-        <w:t xml:space="preserve"> com seus métodos </w:t>
-      </w:r>
-    </w:p>
-    <w:p>
-      <w:pPr>
-        <w:ind w:left="-737"/>
+        <w:t>-&gt;</w:t>
+      </w:r>
+      <w:proofErr w:type="spellStart"/>
+      <w:r>
+        <w:t>Adcionar</w:t>
+      </w:r>
+      <w:proofErr w:type="spellEnd"/>
+      <w:r>
+        <w:t xml:space="preserve"> a migration com a start up Project especificada</w:t>
+      </w:r>
+    </w:p>
+    <w:p>
+      <w:pPr>
+        <w:jc w:val="center"/>
       </w:pPr>
       <w:r>
         <w:rPr>
@@ -784,10 +716,10 @@
           <w:lang w:eastAsia="pt-BR"/>
         </w:rPr>
         <w:drawing>
-          <wp:inline distT="0" distB="0" distL="0" distR="0" wp14:anchorId="3201CDBD" wp14:editId="3A897D84">
-            <wp:extent cx="6248400" cy="5288804"/>
-            <wp:effectExtent l="0" t="0" r="0" b="7620"/>
-            <wp:docPr id="14" name="Imagem 14"/>
+          <wp:inline distT="0" distB="0" distL="0" distR="0" wp14:anchorId="32430A1B" wp14:editId="72CA5E89">
+            <wp:extent cx="4498606" cy="1666875"/>
+            <wp:effectExtent l="0" t="0" r="0" b="0"/>
+            <wp:docPr id="12" name="Imagem 12"/>
             <wp:cNvGraphicFramePr>
               <a:graphicFrameLocks xmlns:a="http://schemas.openxmlformats.org/drawingml/2006/main" noChangeAspect="1"/>
             </wp:cNvGraphicFramePr>
@@ -807,7 +739,7 @@
                   <pic:spPr>
                     <a:xfrm>
                       <a:off x="0" y="0"/>
-                      <a:ext cx="6264274" cy="5302240"/>
+                      <a:ext cx="4521396" cy="1675320"/>
                     </a:xfrm>
                     <a:prstGeom prst="rect">
                       <a:avLst/>
@@ -822,356 +754,26 @@
     </w:p>
     <w:p>
       <w:pPr>
-        <w:ind w:left="-737"/>
-      </w:pPr>
-    </w:p>
-    <w:p>
-      <w:pPr>
-        <w:ind w:left="-737"/>
-      </w:pPr>
-    </w:p>
-    <w:p>
-      <w:pPr>
-        <w:ind w:left="-737"/>
-      </w:pPr>
-    </w:p>
-    <w:p>
-      <w:pPr>
-        <w:ind w:left="-737"/>
-      </w:pPr>
-    </w:p>
-    <w:p>
-      <w:pPr>
-        <w:pStyle w:val="PargrafodaLista"/>
-        <w:numPr>
-          <w:ilvl w:val="0"/>
-          <w:numId w:val="1"/>
-        </w:numPr>
-        <w:jc w:val="both"/>
-      </w:pPr>
-      <w:r>
-        <w:rPr>
-          <w:b/>
-          <w:sz w:val="32"/>
-          <w:szCs w:val="32"/>
-        </w:rPr>
-        <w:lastRenderedPageBreak/>
-        <w:t xml:space="preserve">Globalização da Interface </w:t>
-      </w:r>
-      <w:proofErr w:type="spellStart"/>
-      <w:r>
-        <w:rPr>
-          <w:b/>
-          <w:sz w:val="32"/>
-          <w:szCs w:val="32"/>
-        </w:rPr>
-        <w:t>IUser</w:t>
-      </w:r>
-      <w:proofErr w:type="spellEnd"/>
-    </w:p>
-    <w:p>
-      <w:pPr>
-        <w:jc w:val="both"/>
-      </w:pPr>
-      <w:r>
-        <w:t xml:space="preserve">-&gt;Em </w:t>
-      </w:r>
-      <w:proofErr w:type="spellStart"/>
-      <w:r>
-        <w:t>Building</w:t>
-      </w:r>
-      <w:proofErr w:type="spellEnd"/>
-      <w:r>
-        <w:t xml:space="preserve"> </w:t>
-      </w:r>
-      <w:proofErr w:type="spellStart"/>
-      <w:r>
-        <w:t>Blocks</w:t>
-      </w:r>
-      <w:proofErr w:type="spellEnd"/>
-      <w:r>
-        <w:t>/Services/</w:t>
-      </w:r>
-      <w:proofErr w:type="spellStart"/>
-      <w:r>
-        <w:t>NSE.WebAPI.Core</w:t>
-      </w:r>
-      <w:proofErr w:type="spellEnd"/>
-      <w:r>
-        <w:t xml:space="preserve">, criar uma pasta chamada </w:t>
-      </w:r>
-      <w:proofErr w:type="spellStart"/>
-      <w:r>
-        <w:t>Usuario</w:t>
-      </w:r>
-      <w:proofErr w:type="spellEnd"/>
-    </w:p>
-    <w:p>
-      <w:pPr>
-        <w:jc w:val="both"/>
-      </w:pPr>
-      <w:r>
-        <w:t xml:space="preserve">-&gt;Dentro dela, criar uma classe chamada </w:t>
-      </w:r>
-      <w:proofErr w:type="spellStart"/>
-      <w:r>
-        <w:t>AspNetUser</w:t>
-      </w:r>
-      <w:proofErr w:type="spellEnd"/>
-    </w:p>
-    <w:p>
-      <w:pPr>
-        <w:jc w:val="both"/>
-      </w:pPr>
-      <w:r>
-        <w:t>-&gt;Copiar tudo que dentro da classe Web/MVC/</w:t>
-      </w:r>
-      <w:proofErr w:type="spellStart"/>
-      <w:r>
-        <w:t>NSE.WebApp.MVC</w:t>
-      </w:r>
-      <w:proofErr w:type="spellEnd"/>
-      <w:r>
-        <w:t>/</w:t>
-      </w:r>
-      <w:proofErr w:type="spellStart"/>
-      <w:r>
-        <w:t>Extensions</w:t>
-      </w:r>
-      <w:proofErr w:type="spellEnd"/>
-      <w:r>
-        <w:t>/</w:t>
-      </w:r>
-      <w:proofErr w:type="spellStart"/>
-      <w:r>
-        <w:t>IUser</w:t>
-      </w:r>
-      <w:proofErr w:type="spellEnd"/>
-      <w:r>
-        <w:t xml:space="preserve"> e colar nessa classe criada </w:t>
-      </w:r>
-      <w:r>
-        <w:t>anteriormente</w:t>
-      </w:r>
-    </w:p>
-    <w:p>
-      <w:pPr>
-        <w:jc w:val="both"/>
-      </w:pPr>
-      <w:r>
-        <w:tab/>
-        <w:t xml:space="preserve">-&gt;Substituir o nome da interface e da classe para </w:t>
-      </w:r>
-      <w:proofErr w:type="spellStart"/>
-      <w:r>
-        <w:t>AspNetUser</w:t>
-      </w:r>
-      <w:proofErr w:type="spellEnd"/>
-    </w:p>
-    <w:p>
-      <w:pPr>
-        <w:jc w:val="both"/>
-      </w:pPr>
-      <w:r>
-        <w:t>-&gt;Extrair a interface para um arquivo sep</w:t>
-      </w:r>
-      <w:r>
-        <w:t>a</w:t>
-      </w:r>
-      <w:r>
-        <w:t>rado</w:t>
-      </w:r>
-    </w:p>
-    <w:p>
-      <w:pPr>
-        <w:jc w:val="both"/>
-      </w:pPr>
-      <w:r>
-        <w:t xml:space="preserve">-&gt;Extrair a classe </w:t>
-      </w:r>
-      <w:proofErr w:type="spellStart"/>
-      <w:r>
-        <w:t>ClaimsPrincipalExtensions</w:t>
-      </w:r>
-      <w:proofErr w:type="spellEnd"/>
-      <w:r>
-        <w:t xml:space="preserve"> </w:t>
-      </w:r>
-      <w:proofErr w:type="gramStart"/>
-      <w:r>
-        <w:t xml:space="preserve">para </w:t>
-      </w:r>
-      <w:r>
-        <w:t xml:space="preserve"> </w:t>
-      </w:r>
-      <w:r>
-        <w:t>um</w:t>
-      </w:r>
-      <w:proofErr w:type="gramEnd"/>
-      <w:r>
-        <w:t xml:space="preserve"> arquivo separado</w:t>
-      </w:r>
-    </w:p>
-    <w:p>
-      <w:pPr>
-        <w:jc w:val="both"/>
-      </w:pPr>
-      <w:r>
-        <w:t>-&gt;Isso inicialmente quebrará a aplicação</w:t>
-      </w:r>
-    </w:p>
-    <w:p>
-      <w:pPr>
-        <w:jc w:val="both"/>
-      </w:pPr>
-      <w:r>
-        <w:tab/>
-        <w:t xml:space="preserve">-&gt;Dar um build para identifica onde foi que quebrou </w:t>
-      </w:r>
-    </w:p>
-    <w:p>
-      <w:pPr>
-        <w:jc w:val="both"/>
-      </w:pPr>
-      <w:r>
-        <w:tab/>
-        <w:t>-&gt;Referenciar corretamente dessa vez já com a interface globalizada</w:t>
-      </w:r>
-    </w:p>
-    <w:p>
-      <w:pPr>
-        <w:jc w:val="both"/>
-      </w:pPr>
-      <w:r>
-        <w:t xml:space="preserve">-&gt;Excluir a classe </w:t>
-      </w:r>
-      <w:proofErr w:type="spellStart"/>
-      <w:r>
-        <w:t>IUser</w:t>
-      </w:r>
-      <w:proofErr w:type="spellEnd"/>
-      <w:r>
-        <w:t xml:space="preserve"> da aplicação </w:t>
-      </w:r>
-      <w:proofErr w:type="spellStart"/>
-      <w:r>
-        <w:t>mvc</w:t>
-      </w:r>
-      <w:proofErr w:type="spellEnd"/>
-      <w:r>
-        <w:t>(</w:t>
-      </w:r>
-      <w:proofErr w:type="spellStart"/>
-      <w:r>
-        <w:t>Extensions</w:t>
-      </w:r>
-      <w:proofErr w:type="spellEnd"/>
-      <w:r>
-        <w:t>/</w:t>
-      </w:r>
-      <w:proofErr w:type="spellStart"/>
-      <w:r>
-        <w:t>IUser.cs</w:t>
-      </w:r>
-      <w:proofErr w:type="spellEnd"/>
-      <w:r>
-        <w:t>)</w:t>
-      </w:r>
-    </w:p>
-    <w:p/>
-    <w:p/>
-    <w:p/>
-    <w:p/>
-    <w:p/>
-    <w:p/>
-    <w:p/>
-    <w:p/>
-    <w:p/>
-    <w:p/>
-    <w:p/>
-    <w:p/>
-    <w:p/>
-    <w:p/>
-    <w:p/>
-    <w:p/>
-    <w:p/>
-    <w:p/>
-    <w:p/>
-    <w:p>
-      <w:pPr>
-        <w:pStyle w:val="PargrafodaLista"/>
-        <w:numPr>
-          <w:ilvl w:val="0"/>
-          <w:numId w:val="1"/>
-        </w:numPr>
-        <w:jc w:val="both"/>
-      </w:pPr>
-      <w:r>
-        <w:rPr>
-          <w:b/>
-          <w:sz w:val="32"/>
-          <w:szCs w:val="32"/>
-        </w:rPr>
-        <w:lastRenderedPageBreak/>
-        <w:t xml:space="preserve">Implementando </w:t>
-      </w:r>
-      <w:proofErr w:type="spellStart"/>
-      <w:r>
-        <w:rPr>
-          <w:b/>
-          <w:sz w:val="32"/>
-          <w:szCs w:val="32"/>
-        </w:rPr>
-        <w:t>Task</w:t>
-      </w:r>
-      <w:proofErr w:type="spellEnd"/>
-      <w:r>
-        <w:rPr>
-          <w:b/>
-          <w:sz w:val="32"/>
-          <w:szCs w:val="32"/>
-        </w:rPr>
-        <w:t xml:space="preserve"> </w:t>
-      </w:r>
-      <w:proofErr w:type="spellStart"/>
-      <w:r>
-        <w:rPr>
-          <w:b/>
-          <w:sz w:val="32"/>
-          <w:szCs w:val="32"/>
-        </w:rPr>
-        <w:t>ObterCarrinho</w:t>
-      </w:r>
-      <w:proofErr w:type="spellEnd"/>
-    </w:p>
-    <w:p>
-      <w:pPr>
-        <w:jc w:val="both"/>
-      </w:pPr>
-      <w:r>
-        <w:t xml:space="preserve">-&gt;Injetar o </w:t>
-      </w:r>
-      <w:proofErr w:type="spellStart"/>
-      <w:r>
-        <w:t>IAspNetUser</w:t>
-      </w:r>
-      <w:proofErr w:type="spellEnd"/>
-      <w:r>
-        <w:t xml:space="preserve"> e o </w:t>
-      </w:r>
-      <w:proofErr w:type="spellStart"/>
-      <w:r>
-        <w:t>CarrinhoContext</w:t>
-      </w:r>
-      <w:proofErr w:type="spellEnd"/>
-      <w:r>
-        <w:t xml:space="preserve"> na </w:t>
-      </w:r>
-      <w:proofErr w:type="spellStart"/>
-      <w:r>
-        <w:t>controller</w:t>
-      </w:r>
-      <w:proofErr w:type="spellEnd"/>
+        <w:jc w:val="center"/>
+      </w:pPr>
+    </w:p>
+    <w:p>
+      <w:pPr>
+        <w:jc w:val="center"/>
+      </w:pPr>
+    </w:p>
+    <w:p>
+      <w:r>
+        <w:t xml:space="preserve">-&gt;Realizar o </w:t>
+      </w:r>
+      <w:proofErr w:type="spellStart"/>
+      <w:r>
+        <w:t>update-database</w:t>
+      </w:r>
+      <w:proofErr w:type="spellEnd"/>
+      <w:r>
+        <w:t xml:space="preserve"> também com o startup Project especificado</w:t>
+      </w:r>
     </w:p>
     <w:p>
       <w:pPr>
@@ -1183,10 +785,10 @@
           <w:lang w:eastAsia="pt-BR"/>
         </w:rPr>
         <w:drawing>
-          <wp:inline distT="0" distB="0" distL="0" distR="0" wp14:anchorId="5735B79E" wp14:editId="78EAD814">
-            <wp:extent cx="4924425" cy="2201051"/>
-            <wp:effectExtent l="0" t="0" r="0" b="8890"/>
-            <wp:docPr id="15" name="Imagem 15"/>
+          <wp:inline distT="0" distB="0" distL="0" distR="0" wp14:anchorId="6EDC3B2D" wp14:editId="2398D530">
+            <wp:extent cx="4505325" cy="1749363"/>
+            <wp:effectExtent l="0" t="0" r="0" b="3810"/>
+            <wp:docPr id="13" name="Imagem 13"/>
             <wp:cNvGraphicFramePr>
               <a:graphicFrameLocks xmlns:a="http://schemas.openxmlformats.org/drawingml/2006/main" noChangeAspect="1"/>
             </wp:cNvGraphicFramePr>
@@ -1206,7 +808,7 @@
                   <pic:spPr>
                     <a:xfrm>
                       <a:off x="0" y="0"/>
-                      <a:ext cx="4932965" cy="2204868"/>
+                      <a:ext cx="4525574" cy="1757226"/>
                     </a:xfrm>
                     <a:prstGeom prst="rect">
                       <a:avLst/>
@@ -1221,28 +823,32 @@
     </w:p>
     <w:p>
       <w:r>
-        <w:t xml:space="preserve">-&gt;Criar o Método </w:t>
-      </w:r>
-      <w:proofErr w:type="spellStart"/>
-      <w:r>
-        <w:t>ObterCarrinhoCliente</w:t>
-      </w:r>
-      <w:proofErr w:type="spellEnd"/>
-    </w:p>
-    <w:p>
-      <w:pPr>
-        <w:jc w:val="center"/>
+        <w:t xml:space="preserve">-&gt; Criar a </w:t>
+      </w:r>
+      <w:proofErr w:type="spellStart"/>
+      <w:r>
+        <w:t>controller</w:t>
+      </w:r>
+      <w:proofErr w:type="spellEnd"/>
+      <w:r>
+        <w:t xml:space="preserve"> com seus métodos </w:t>
+      </w:r>
+    </w:p>
+    <w:p>
+      <w:pPr>
+        <w:ind w:left="-737"/>
       </w:pPr>
       <w:r>
         <w:rPr>
           <w:noProof/>
           <w:lang w:eastAsia="pt-BR"/>
         </w:rPr>
+        <w:lastRenderedPageBreak/>
         <w:drawing>
-          <wp:inline distT="0" distB="0" distL="0" distR="0" wp14:anchorId="31D40696" wp14:editId="296354B7">
-            <wp:extent cx="4418965" cy="953528"/>
-            <wp:effectExtent l="0" t="0" r="635" b="0"/>
-            <wp:docPr id="16" name="Imagem 16"/>
+          <wp:inline distT="0" distB="0" distL="0" distR="0" wp14:anchorId="3201CDBD" wp14:editId="3A897D84">
+            <wp:extent cx="6248400" cy="5288804"/>
+            <wp:effectExtent l="0" t="0" r="0" b="7620"/>
+            <wp:docPr id="14" name="Imagem 14"/>
             <wp:cNvGraphicFramePr>
               <a:graphicFrameLocks xmlns:a="http://schemas.openxmlformats.org/drawingml/2006/main" noChangeAspect="1"/>
             </wp:cNvGraphicFramePr>
@@ -1262,7 +868,7 @@
                   <pic:spPr>
                     <a:xfrm>
                       <a:off x="0" y="0"/>
-                      <a:ext cx="4418965" cy="953528"/>
+                      <a:ext cx="6264274" cy="5302240"/>
                     </a:xfrm>
                     <a:prstGeom prst="rect">
                       <a:avLst/>
@@ -1277,16 +883,353 @@
     </w:p>
     <w:p>
       <w:pPr>
-        <w:jc w:val="center"/>
-      </w:pPr>
-    </w:p>
-    <w:p>
-      <w:r>
-        <w:t xml:space="preserve">-&gt;Implementá-lo no método </w:t>
-      </w:r>
-      <w:proofErr w:type="spellStart"/>
-      <w:r>
+        <w:ind w:left="-737"/>
+      </w:pPr>
+    </w:p>
+    <w:p>
+      <w:pPr>
+        <w:ind w:left="-737"/>
+      </w:pPr>
+    </w:p>
+    <w:p>
+      <w:pPr>
+        <w:ind w:left="-737"/>
+      </w:pPr>
+    </w:p>
+    <w:p>
+      <w:pPr>
+        <w:ind w:left="-737"/>
+      </w:pPr>
+    </w:p>
+    <w:p>
+      <w:pPr>
+        <w:pStyle w:val="PargrafodaLista"/>
+        <w:numPr>
+          <w:ilvl w:val="0"/>
+          <w:numId w:val="1"/>
+        </w:numPr>
+        <w:jc w:val="both"/>
+      </w:pPr>
+      <w:r>
+        <w:rPr>
+          <w:b/>
+          <w:sz w:val="32"/>
+          <w:szCs w:val="32"/>
+        </w:rPr>
+        <w:t xml:space="preserve">Globalização da Interface </w:t>
+      </w:r>
+      <w:proofErr w:type="spellStart"/>
+      <w:r>
+        <w:rPr>
+          <w:b/>
+          <w:sz w:val="32"/>
+          <w:szCs w:val="32"/>
+        </w:rPr>
+        <w:t>IUser</w:t>
+      </w:r>
+      <w:proofErr w:type="spellEnd"/>
+    </w:p>
+    <w:p>
+      <w:pPr>
+        <w:jc w:val="both"/>
+      </w:pPr>
+      <w:r>
+        <w:t xml:space="preserve">-&gt;Em </w:t>
+      </w:r>
+      <w:proofErr w:type="spellStart"/>
+      <w:r>
+        <w:t>Building</w:t>
+      </w:r>
+      <w:proofErr w:type="spellEnd"/>
+      <w:r>
+        <w:t xml:space="preserve"> </w:t>
+      </w:r>
+      <w:proofErr w:type="spellStart"/>
+      <w:r>
+        <w:t>Blocks</w:t>
+      </w:r>
+      <w:proofErr w:type="spellEnd"/>
+      <w:r>
+        <w:t>/Services/</w:t>
+      </w:r>
+      <w:proofErr w:type="spellStart"/>
+      <w:r>
+        <w:t>NSE.WebAPI.Core</w:t>
+      </w:r>
+      <w:proofErr w:type="spellEnd"/>
+      <w:r>
+        <w:t xml:space="preserve">, criar uma pasta chamada </w:t>
+      </w:r>
+      <w:proofErr w:type="spellStart"/>
+      <w:r>
+        <w:t>Usuario</w:t>
+      </w:r>
+      <w:proofErr w:type="spellEnd"/>
+    </w:p>
+    <w:p>
+      <w:pPr>
+        <w:jc w:val="both"/>
+      </w:pPr>
+      <w:r>
+        <w:t xml:space="preserve">-&gt;Dentro dela, criar uma classe chamada </w:t>
+      </w:r>
+      <w:proofErr w:type="spellStart"/>
+      <w:r>
+        <w:t>AspNetUser</w:t>
+      </w:r>
+      <w:proofErr w:type="spellEnd"/>
+    </w:p>
+    <w:p>
+      <w:pPr>
+        <w:jc w:val="both"/>
+      </w:pPr>
+      <w:r>
+        <w:t>-&gt;Copiar tudo que dentro da classe Web/MVC/</w:t>
+      </w:r>
+      <w:proofErr w:type="spellStart"/>
+      <w:r>
+        <w:t>NSE.WebApp.MVC</w:t>
+      </w:r>
+      <w:proofErr w:type="spellEnd"/>
+      <w:r>
+        <w:t>/</w:t>
+      </w:r>
+      <w:proofErr w:type="spellStart"/>
+      <w:r>
+        <w:t>Extensions</w:t>
+      </w:r>
+      <w:proofErr w:type="spellEnd"/>
+      <w:r>
+        <w:t>/</w:t>
+      </w:r>
+      <w:proofErr w:type="spellStart"/>
+      <w:r>
+        <w:t>IUser</w:t>
+      </w:r>
+      <w:proofErr w:type="spellEnd"/>
+      <w:r>
+        <w:t xml:space="preserve"> e colar nessa classe criada </w:t>
+      </w:r>
+      <w:r>
+        <w:t>anteriormente</w:t>
+      </w:r>
+    </w:p>
+    <w:p>
+      <w:pPr>
+        <w:jc w:val="both"/>
+      </w:pPr>
+      <w:r>
+        <w:tab/>
+        <w:t xml:space="preserve">-&gt;Substituir o nome da interface e da classe para </w:t>
+      </w:r>
+      <w:proofErr w:type="spellStart"/>
+      <w:r>
+        <w:t>AspNetUser</w:t>
+      </w:r>
+      <w:proofErr w:type="spellEnd"/>
+    </w:p>
+    <w:p>
+      <w:pPr>
+        <w:jc w:val="both"/>
+      </w:pPr>
+      <w:r>
+        <w:t>-&gt;Extrair a interface para um arquivo sep</w:t>
+      </w:r>
+      <w:r>
+        <w:t>a</w:t>
+      </w:r>
+      <w:r>
+        <w:t>rado</w:t>
+      </w:r>
+    </w:p>
+    <w:p>
+      <w:pPr>
+        <w:jc w:val="both"/>
+      </w:pPr>
+      <w:r>
+        <w:t xml:space="preserve">-&gt;Extrair a classe </w:t>
+      </w:r>
+      <w:proofErr w:type="spellStart"/>
+      <w:r>
+        <w:t>ClaimsPrincipalExtensions</w:t>
+      </w:r>
+      <w:proofErr w:type="spellEnd"/>
+      <w:r>
+        <w:t xml:space="preserve"> </w:t>
+      </w:r>
+      <w:proofErr w:type="gramStart"/>
+      <w:r>
+        <w:t xml:space="preserve">para </w:t>
+      </w:r>
+      <w:r>
+        <w:t xml:space="preserve"> </w:t>
+      </w:r>
+      <w:r>
+        <w:t>um</w:t>
+      </w:r>
+      <w:proofErr w:type="gramEnd"/>
+      <w:r>
+        <w:t xml:space="preserve"> arquivo separado</w:t>
+      </w:r>
+    </w:p>
+    <w:p>
+      <w:pPr>
+        <w:jc w:val="both"/>
+      </w:pPr>
+      <w:r>
+        <w:lastRenderedPageBreak/>
+        <w:t>-&gt;Isso inicialmente quebrará a aplicação</w:t>
+      </w:r>
+    </w:p>
+    <w:p>
+      <w:pPr>
+        <w:jc w:val="both"/>
+      </w:pPr>
+      <w:r>
+        <w:tab/>
+        <w:t xml:space="preserve">-&gt;Dar um build para identifica onde foi que quebrou </w:t>
+      </w:r>
+    </w:p>
+    <w:p>
+      <w:pPr>
+        <w:jc w:val="both"/>
+      </w:pPr>
+      <w:r>
+        <w:tab/>
+        <w:t>-&gt;Referenciar corretamente dessa vez já com a interface globalizada</w:t>
+      </w:r>
+    </w:p>
+    <w:p>
+      <w:pPr>
+        <w:jc w:val="both"/>
+      </w:pPr>
+      <w:r>
+        <w:t xml:space="preserve">-&gt;Excluir a classe </w:t>
+      </w:r>
+      <w:proofErr w:type="spellStart"/>
+      <w:r>
+        <w:t>IUser</w:t>
+      </w:r>
+      <w:proofErr w:type="spellEnd"/>
+      <w:r>
+        <w:t xml:space="preserve"> da aplicação </w:t>
+      </w:r>
+      <w:proofErr w:type="spellStart"/>
+      <w:r>
+        <w:t>mvc</w:t>
+      </w:r>
+      <w:proofErr w:type="spellEnd"/>
+      <w:r>
+        <w:t>(</w:t>
+      </w:r>
+      <w:proofErr w:type="spellStart"/>
+      <w:r>
+        <w:t>Extensions</w:t>
+      </w:r>
+      <w:proofErr w:type="spellEnd"/>
+      <w:r>
+        <w:t>/</w:t>
+      </w:r>
+      <w:proofErr w:type="spellStart"/>
+      <w:r>
+        <w:t>IUser.cs</w:t>
+      </w:r>
+      <w:proofErr w:type="spellEnd"/>
+      <w:r>
+        <w:t>)</w:t>
+      </w:r>
+    </w:p>
+    <w:p/>
+    <w:p/>
+    <w:p/>
+    <w:p/>
+    <w:p/>
+    <w:p/>
+    <w:p/>
+    <w:p/>
+    <w:p/>
+    <w:p/>
+    <w:p/>
+    <w:p/>
+    <w:p/>
+    <w:p/>
+    <w:p/>
+    <w:p/>
+    <w:p/>
+    <w:p/>
+    <w:p/>
+    <w:p>
+      <w:pPr>
+        <w:pStyle w:val="PargrafodaLista"/>
+        <w:numPr>
+          <w:ilvl w:val="0"/>
+          <w:numId w:val="1"/>
+        </w:numPr>
+        <w:jc w:val="both"/>
+      </w:pPr>
+      <w:r>
+        <w:rPr>
+          <w:b/>
+          <w:sz w:val="32"/>
+          <w:szCs w:val="32"/>
+        </w:rPr>
+        <w:t xml:space="preserve">Implementando </w:t>
+      </w:r>
+      <w:proofErr w:type="spellStart"/>
+      <w:r>
+        <w:rPr>
+          <w:b/>
+          <w:sz w:val="32"/>
+          <w:szCs w:val="32"/>
+        </w:rPr>
+        <w:t>Task</w:t>
+      </w:r>
+      <w:proofErr w:type="spellEnd"/>
+      <w:r>
+        <w:rPr>
+          <w:b/>
+          <w:sz w:val="32"/>
+          <w:szCs w:val="32"/>
+        </w:rPr>
+        <w:t xml:space="preserve"> </w:t>
+      </w:r>
+      <w:proofErr w:type="spellStart"/>
+      <w:r>
+        <w:rPr>
+          <w:b/>
+          <w:sz w:val="32"/>
+          <w:szCs w:val="32"/>
+        </w:rPr>
         <w:t>ObterCarrinho</w:t>
+      </w:r>
+      <w:proofErr w:type="spellEnd"/>
+    </w:p>
+    <w:p>
+      <w:pPr>
+        <w:jc w:val="both"/>
+      </w:pPr>
+      <w:r>
+        <w:t xml:space="preserve">-&gt;Injetar o </w:t>
+      </w:r>
+      <w:proofErr w:type="spellStart"/>
+      <w:r>
+        <w:t>IAspNetUser</w:t>
+      </w:r>
+      <w:proofErr w:type="spellEnd"/>
+      <w:r>
+        <w:t xml:space="preserve"> e o </w:t>
+      </w:r>
+      <w:proofErr w:type="spellStart"/>
+      <w:r>
+        <w:t>CarrinhoContext</w:t>
+      </w:r>
+      <w:proofErr w:type="spellEnd"/>
+      <w:r>
+        <w:t xml:space="preserve"> na </w:t>
+      </w:r>
+      <w:proofErr w:type="spellStart"/>
+      <w:r>
+        <w:t>controller</w:t>
       </w:r>
       <w:proofErr w:type="spellEnd"/>
     </w:p>
@@ -1299,11 +1242,12 @@
           <w:noProof/>
           <w:lang w:eastAsia="pt-BR"/>
         </w:rPr>
+        <w:lastRenderedPageBreak/>
         <w:drawing>
-          <wp:inline distT="0" distB="0" distL="0" distR="0" wp14:anchorId="17F15788" wp14:editId="482E292B">
-            <wp:extent cx="4638675" cy="1033762"/>
-            <wp:effectExtent l="0" t="0" r="0" b="0"/>
-            <wp:docPr id="17" name="Imagem 17"/>
+          <wp:inline distT="0" distB="0" distL="0" distR="0" wp14:anchorId="5735B79E" wp14:editId="78EAD814">
+            <wp:extent cx="4924425" cy="2201051"/>
+            <wp:effectExtent l="0" t="0" r="0" b="8890"/>
+            <wp:docPr id="15" name="Imagem 15"/>
             <wp:cNvGraphicFramePr>
               <a:graphicFrameLocks xmlns:a="http://schemas.openxmlformats.org/drawingml/2006/main" noChangeAspect="1"/>
             </wp:cNvGraphicFramePr>
@@ -1323,7 +1267,7 @@
                   <pic:spPr>
                     <a:xfrm>
                       <a:off x="0" y="0"/>
-                      <a:ext cx="4653065" cy="1036969"/>
+                      <a:ext cx="4932965" cy="2204868"/>
                     </a:xfrm>
                     <a:prstGeom prst="rect">
                       <a:avLst/>
@@ -1336,85 +1280,19 @@
         </w:drawing>
       </w:r>
     </w:p>
-    <w:p/>
-    <w:p/>
-    <w:p/>
-    <w:p/>
-    <w:p/>
-    <w:p/>
-    <w:p/>
-    <w:p/>
-    <w:p/>
-    <w:p/>
-    <w:p>
-      <w:pPr>
-        <w:pStyle w:val="PargrafodaLista"/>
-        <w:numPr>
-          <w:ilvl w:val="0"/>
-          <w:numId w:val="1"/>
-        </w:numPr>
-        <w:jc w:val="both"/>
-      </w:pPr>
-      <w:r>
-        <w:rPr>
-          <w:b/>
-          <w:sz w:val="32"/>
-          <w:szCs w:val="32"/>
-        </w:rPr>
-        <w:lastRenderedPageBreak/>
-        <w:t xml:space="preserve">Criando </w:t>
-      </w:r>
-      <w:proofErr w:type="spellStart"/>
-      <w:r>
-        <w:rPr>
-          <w:b/>
-          <w:sz w:val="32"/>
-          <w:szCs w:val="32"/>
-        </w:rPr>
-        <w:t>métods</w:t>
-      </w:r>
-      <w:proofErr w:type="spellEnd"/>
-      <w:r>
-        <w:rPr>
-          <w:b/>
-          <w:sz w:val="32"/>
-          <w:szCs w:val="32"/>
-        </w:rPr>
-        <w:t xml:space="preserve"> base na classe </w:t>
-      </w:r>
-      <w:proofErr w:type="spellStart"/>
-      <w:r>
-        <w:rPr>
-          <w:b/>
-          <w:sz w:val="32"/>
-          <w:szCs w:val="32"/>
-        </w:rPr>
-        <w:t>CarrinhoItem</w:t>
-      </w:r>
-      <w:proofErr w:type="spellEnd"/>
-    </w:p>
-    <w:p>
-      <w:pPr>
-        <w:jc w:val="both"/>
-      </w:pPr>
-      <w:r>
-        <w:t>-&gt;</w:t>
-      </w:r>
-      <w:r>
-        <w:t>Criar</w:t>
-      </w:r>
-      <w:r>
-        <w:t xml:space="preserve"> uma classe de validação aninhada Chamada </w:t>
-      </w:r>
-      <w:proofErr w:type="spellStart"/>
-      <w:r>
-        <w:t>ItemCarrinhoValidation</w:t>
-      </w:r>
-      <w:proofErr w:type="spellEnd"/>
-    </w:p>
-    <w:p>
-      <w:pPr>
-        <w:jc w:val="both"/>
+    <w:p>
+      <w:r>
+        <w:t xml:space="preserve">-&gt;Criar o Método </w:t>
+      </w:r>
+      <w:proofErr w:type="spellStart"/>
+      <w:r>
+        <w:t>ObterCarrinhoCliente</w:t>
+      </w:r>
+      <w:proofErr w:type="spellEnd"/>
+    </w:p>
+    <w:p>
+      <w:pPr>
+        <w:jc w:val="center"/>
       </w:pPr>
       <w:r>
         <w:rPr>
@@ -1422,10 +1300,10 @@
           <w:lang w:eastAsia="pt-BR"/>
         </w:rPr>
         <w:drawing>
-          <wp:inline distT="0" distB="0" distL="0" distR="0" wp14:anchorId="6C6AE722" wp14:editId="5B9D46B7">
-            <wp:extent cx="5811858" cy="3181350"/>
-            <wp:effectExtent l="0" t="0" r="0" b="0"/>
-            <wp:docPr id="18" name="Imagem 18"/>
+          <wp:inline distT="0" distB="0" distL="0" distR="0" wp14:anchorId="31D40696" wp14:editId="296354B7">
+            <wp:extent cx="4418965" cy="953528"/>
+            <wp:effectExtent l="0" t="0" r="635" b="0"/>
+            <wp:docPr id="16" name="Imagem 16"/>
             <wp:cNvGraphicFramePr>
               <a:graphicFrameLocks xmlns:a="http://schemas.openxmlformats.org/drawingml/2006/main" noChangeAspect="1"/>
             </wp:cNvGraphicFramePr>
@@ -1445,7 +1323,7 @@
                   <pic:spPr>
                     <a:xfrm>
                       <a:off x="0" y="0"/>
-                      <a:ext cx="5822412" cy="3187127"/>
+                      <a:ext cx="4418965" cy="953528"/>
                     </a:xfrm>
                     <a:prstGeom prst="rect">
                       <a:avLst/>
@@ -1460,22 +1338,16 @@
     </w:p>
     <w:p>
       <w:pPr>
-        <w:jc w:val="both"/>
-      </w:pPr>
-      <w:r>
-        <w:t xml:space="preserve">-&gt;Depois disso, criar os métodos base para incrementar os métodos da </w:t>
-      </w:r>
-      <w:proofErr w:type="spellStart"/>
-      <w:r>
-        <w:t>controller</w:t>
-      </w:r>
-      <w:proofErr w:type="spellEnd"/>
-      <w:r>
-        <w:t xml:space="preserve"> e da Classe </w:t>
-      </w:r>
-      <w:proofErr w:type="spellStart"/>
-      <w:r>
-        <w:t>CarrinhoController</w:t>
+        <w:jc w:val="center"/>
+      </w:pPr>
+    </w:p>
+    <w:p>
+      <w:r>
+        <w:t xml:space="preserve">-&gt;Implementá-lo no método </w:t>
+      </w:r>
+      <w:proofErr w:type="spellStart"/>
+      <w:r>
+        <w:t>ObterCarrinho</w:t>
       </w:r>
       <w:proofErr w:type="spellEnd"/>
     </w:p>
@@ -1489,10 +1361,10 @@
           <w:lang w:eastAsia="pt-BR"/>
         </w:rPr>
         <w:drawing>
-          <wp:inline distT="0" distB="0" distL="0" distR="0" wp14:anchorId="037E81D5" wp14:editId="7D028B3E">
-            <wp:extent cx="4171073" cy="4219575"/>
-            <wp:effectExtent l="0" t="0" r="1270" b="0"/>
-            <wp:docPr id="19" name="Imagem 19"/>
+          <wp:inline distT="0" distB="0" distL="0" distR="0" wp14:anchorId="17F15788" wp14:editId="482E292B">
+            <wp:extent cx="4638675" cy="1033762"/>
+            <wp:effectExtent l="0" t="0" r="0" b="0"/>
+            <wp:docPr id="17" name="Imagem 17"/>
             <wp:cNvGraphicFramePr>
               <a:graphicFrameLocks xmlns:a="http://schemas.openxmlformats.org/drawingml/2006/main" noChangeAspect="1"/>
             </wp:cNvGraphicFramePr>
@@ -1512,7 +1384,7 @@
                   <pic:spPr>
                     <a:xfrm>
                       <a:off x="0" y="0"/>
-                      <a:ext cx="4192636" cy="4241389"/>
+                      <a:ext cx="4653065" cy="1036969"/>
                     </a:xfrm>
                     <a:prstGeom prst="rect">
                       <a:avLst/>
@@ -1525,11 +1397,16 @@
         </w:drawing>
       </w:r>
     </w:p>
-    <w:p>
-      <w:pPr>
-        <w:jc w:val="center"/>
-      </w:pPr>
-    </w:p>
+    <w:p/>
+    <w:p/>
+    <w:p/>
+    <w:p/>
+    <w:p/>
+    <w:p/>
+    <w:p/>
+    <w:p/>
+    <w:p/>
+    <w:p/>
     <w:p>
       <w:pPr>
         <w:pStyle w:val="PargrafodaLista"/>
@@ -1545,7 +1422,7 @@
           <w:sz w:val="32"/>
           <w:szCs w:val="32"/>
         </w:rPr>
-        <w:t xml:space="preserve">Criando métodos Base na classe </w:t>
+        <w:t xml:space="preserve">Criando </w:t>
       </w:r>
       <w:proofErr w:type="spellStart"/>
       <w:r>
@@ -1554,46 +1431,62 @@
           <w:sz w:val="32"/>
           <w:szCs w:val="32"/>
         </w:rPr>
-        <w:t>CarrinhoCliente</w:t>
-      </w:r>
-      <w:proofErr w:type="spellEnd"/>
-    </w:p>
-    <w:p>
-      <w:pPr>
-        <w:jc w:val="both"/>
-      </w:pPr>
-      <w:r>
-        <w:t xml:space="preserve">-&gt;Criar uma classe de validação aninhada </w:t>
-      </w:r>
-      <w:r>
-        <w:t xml:space="preserve">Chamada </w:t>
-      </w:r>
-      <w:proofErr w:type="spellStart"/>
-      <w:r>
-        <w:t>Carrinho</w:t>
-      </w:r>
-      <w:r>
-        <w:t>Cliente</w:t>
-      </w:r>
-      <w:r>
-        <w:t>Validation</w:t>
-      </w:r>
-      <w:proofErr w:type="spellEnd"/>
-    </w:p>
-    <w:p>
-      <w:pPr>
-        <w:jc w:val="center"/>
+        <w:t>métods</w:t>
+      </w:r>
+      <w:proofErr w:type="spellEnd"/>
+      <w:r>
+        <w:rPr>
+          <w:b/>
+          <w:sz w:val="32"/>
+          <w:szCs w:val="32"/>
+        </w:rPr>
+        <w:t xml:space="preserve"> base na classe </w:t>
+      </w:r>
+      <w:proofErr w:type="spellStart"/>
+      <w:r>
+        <w:rPr>
+          <w:b/>
+          <w:sz w:val="32"/>
+          <w:szCs w:val="32"/>
+        </w:rPr>
+        <w:t>CarrinhoItem</w:t>
+      </w:r>
+      <w:proofErr w:type="spellEnd"/>
+    </w:p>
+    <w:p>
+      <w:pPr>
+        <w:jc w:val="both"/>
+      </w:pPr>
+      <w:r>
+        <w:t>-&gt;</w:t>
+      </w:r>
+      <w:r>
+        <w:t>Criar</w:t>
+      </w:r>
+      <w:r>
+        <w:t xml:space="preserve"> uma classe de validação aninhada Chamada </w:t>
+      </w:r>
+      <w:proofErr w:type="spellStart"/>
+      <w:r>
+        <w:t>ItemCarrinhoValidation</w:t>
+      </w:r>
+      <w:proofErr w:type="spellEnd"/>
+    </w:p>
+    <w:p>
+      <w:pPr>
+        <w:jc w:val="both"/>
       </w:pPr>
       <w:r>
         <w:rPr>
           <w:noProof/>
           <w:lang w:eastAsia="pt-BR"/>
         </w:rPr>
+        <w:lastRenderedPageBreak/>
         <w:drawing>
-          <wp:inline distT="0" distB="0" distL="0" distR="0" wp14:anchorId="425D1BBB" wp14:editId="4DABEA7B">
-            <wp:extent cx="4739586" cy="2533650"/>
-            <wp:effectExtent l="0" t="0" r="4445" b="0"/>
-            <wp:docPr id="20" name="Imagem 20"/>
+          <wp:inline distT="0" distB="0" distL="0" distR="0" wp14:anchorId="6C6AE722" wp14:editId="5B9D46B7">
+            <wp:extent cx="5811858" cy="3181350"/>
+            <wp:effectExtent l="0" t="0" r="0" b="0"/>
+            <wp:docPr id="18" name="Imagem 18"/>
             <wp:cNvGraphicFramePr>
               <a:graphicFrameLocks xmlns:a="http://schemas.openxmlformats.org/drawingml/2006/main" noChangeAspect="1"/>
             </wp:cNvGraphicFramePr>
@@ -1613,7 +1506,7 @@
                   <pic:spPr>
                     <a:xfrm>
                       <a:off x="0" y="0"/>
-                      <a:ext cx="4754559" cy="2541654"/>
+                      <a:ext cx="5822412" cy="3187127"/>
                     </a:xfrm>
                     <a:prstGeom prst="rect">
                       <a:avLst/>
@@ -1627,12 +1520,23 @@
       </w:r>
     </w:p>
     <w:p>
-      <w:r>
-        <w:t xml:space="preserve">-&gt;Criar métodos base para serem utilizados na </w:t>
-      </w:r>
-      <w:proofErr w:type="spellStart"/>
-      <w:r>
-        <w:t>Controller</w:t>
+      <w:pPr>
+        <w:jc w:val="both"/>
+      </w:pPr>
+      <w:r>
+        <w:t xml:space="preserve">-&gt;Depois disso, criar os métodos base para incrementar os métodos da </w:t>
+      </w:r>
+      <w:proofErr w:type="spellStart"/>
+      <w:r>
+        <w:t>controller</w:t>
+      </w:r>
+      <w:proofErr w:type="spellEnd"/>
+      <w:r>
+        <w:t xml:space="preserve"> e da Classe </w:t>
+      </w:r>
+      <w:proofErr w:type="spellStart"/>
+      <w:r>
+        <w:t>CarrinhoController</w:t>
       </w:r>
       <w:proofErr w:type="spellEnd"/>
     </w:p>
@@ -1646,10 +1550,10 @@
           <w:lang w:eastAsia="pt-BR"/>
         </w:rPr>
         <w:drawing>
-          <wp:inline distT="0" distB="0" distL="0" distR="0" wp14:anchorId="476110B5" wp14:editId="5316BE3E">
-            <wp:extent cx="3925640" cy="2381250"/>
-            <wp:effectExtent l="0" t="0" r="0" b="0"/>
-            <wp:docPr id="21" name="Imagem 21"/>
+          <wp:inline distT="0" distB="0" distL="0" distR="0" wp14:anchorId="037E81D5" wp14:editId="7D028B3E">
+            <wp:extent cx="4171073" cy="4219575"/>
+            <wp:effectExtent l="0" t="0" r="1270" b="0"/>
+            <wp:docPr id="19" name="Imagem 19"/>
             <wp:cNvGraphicFramePr>
               <a:graphicFrameLocks xmlns:a="http://schemas.openxmlformats.org/drawingml/2006/main" noChangeAspect="1"/>
             </wp:cNvGraphicFramePr>
@@ -1669,7 +1573,7 @@
                   <pic:spPr>
                     <a:xfrm>
                       <a:off x="0" y="0"/>
-                      <a:ext cx="3954696" cy="2398875"/>
+                      <a:ext cx="4192636" cy="4241389"/>
                     </a:xfrm>
                     <a:prstGeom prst="rect">
                       <a:avLst/>
@@ -1686,16 +1590,63 @@
       <w:pPr>
         <w:jc w:val="center"/>
       </w:pPr>
+    </w:p>
+    <w:p>
+      <w:pPr>
+        <w:pStyle w:val="PargrafodaLista"/>
+        <w:numPr>
+          <w:ilvl w:val="0"/>
+          <w:numId w:val="1"/>
+        </w:numPr>
+        <w:jc w:val="both"/>
+      </w:pPr>
+      <w:r>
+        <w:rPr>
+          <w:b/>
+          <w:sz w:val="32"/>
+          <w:szCs w:val="32"/>
+        </w:rPr>
+        <w:t xml:space="preserve">Criando métodos Base na classe </w:t>
+      </w:r>
+      <w:proofErr w:type="spellStart"/>
+      <w:r>
+        <w:rPr>
+          <w:b/>
+          <w:sz w:val="32"/>
+          <w:szCs w:val="32"/>
+        </w:rPr>
+        <w:t>CarrinhoCliente</w:t>
+      </w:r>
+      <w:proofErr w:type="spellEnd"/>
+    </w:p>
+    <w:p>
+      <w:pPr>
+        <w:jc w:val="both"/>
+      </w:pPr>
+      <w:r>
+        <w:lastRenderedPageBreak/>
+        <w:t xml:space="preserve">-&gt;Criar uma classe de validação aninhada Chamada </w:t>
+      </w:r>
+      <w:proofErr w:type="spellStart"/>
+      <w:r>
+        <w:t>CarrinhoClienteValidation</w:t>
+      </w:r>
+      <w:proofErr w:type="spellEnd"/>
+    </w:p>
+    <w:p>
+      <w:pPr>
+        <w:jc w:val="center"/>
+      </w:pPr>
       <w:r>
         <w:rPr>
           <w:noProof/>
           <w:lang w:eastAsia="pt-BR"/>
         </w:rPr>
         <w:drawing>
-          <wp:inline distT="0" distB="0" distL="0" distR="0" wp14:anchorId="49C635F2" wp14:editId="6325FAFB">
-            <wp:extent cx="3948735" cy="2466975"/>
-            <wp:effectExtent l="0" t="0" r="0" b="0"/>
-            <wp:docPr id="22" name="Imagem 22"/>
+          <wp:inline distT="0" distB="0" distL="0" distR="0" wp14:anchorId="425D1BBB" wp14:editId="4DABEA7B">
+            <wp:extent cx="4739586" cy="2533650"/>
+            <wp:effectExtent l="0" t="0" r="4445" b="0"/>
+            <wp:docPr id="20" name="Imagem 20"/>
             <wp:cNvGraphicFramePr>
               <a:graphicFrameLocks xmlns:a="http://schemas.openxmlformats.org/drawingml/2006/main" noChangeAspect="1"/>
             </wp:cNvGraphicFramePr>
@@ -1715,7 +1666,7 @@
                   <pic:spPr>
                     <a:xfrm>
                       <a:off x="0" y="0"/>
-                      <a:ext cx="3972653" cy="2481918"/>
+                      <a:ext cx="4754559" cy="2541654"/>
                     </a:xfrm>
                     <a:prstGeom prst="rect">
                       <a:avLst/>
@@ -1729,6 +1680,16 @@
       </w:r>
     </w:p>
     <w:p>
+      <w:r>
+        <w:t xml:space="preserve">-&gt;Criar métodos base para serem utilizados na </w:t>
+      </w:r>
+      <w:proofErr w:type="spellStart"/>
+      <w:r>
+        <w:t>Controller</w:t>
+      </w:r>
+      <w:proofErr w:type="spellEnd"/>
+    </w:p>
+    <w:p>
       <w:pPr>
         <w:jc w:val="center"/>
       </w:pPr>
@@ -1737,12 +1698,11 @@
           <w:noProof/>
           <w:lang w:eastAsia="pt-BR"/>
         </w:rPr>
-        <w:lastRenderedPageBreak/>
         <w:drawing>
-          <wp:inline distT="0" distB="0" distL="0" distR="0" wp14:anchorId="2ABB973E" wp14:editId="702E5ECF">
-            <wp:extent cx="4305300" cy="3908650"/>
+          <wp:inline distT="0" distB="0" distL="0" distR="0" wp14:anchorId="476110B5" wp14:editId="5316BE3E">
+            <wp:extent cx="3925640" cy="2381250"/>
             <wp:effectExtent l="0" t="0" r="0" b="0"/>
-            <wp:docPr id="23" name="Imagem 23"/>
+            <wp:docPr id="21" name="Imagem 21"/>
             <wp:cNvGraphicFramePr>
               <a:graphicFrameLocks xmlns:a="http://schemas.openxmlformats.org/drawingml/2006/main" noChangeAspect="1"/>
             </wp:cNvGraphicFramePr>
@@ -1762,7 +1722,7 @@
                   <pic:spPr>
                     <a:xfrm>
                       <a:off x="0" y="0"/>
-                      <a:ext cx="4317879" cy="3920070"/>
+                      <a:ext cx="3954696" cy="2398875"/>
                     </a:xfrm>
                     <a:prstGeom prst="rect">
                       <a:avLst/>
@@ -1777,7 +1737,6 @@
     </w:p>
     <w:p>
       <w:pPr>
-        <w:ind w:left="-1134"/>
         <w:jc w:val="center"/>
       </w:pPr>
       <w:r>
@@ -1786,10 +1745,10 @@
           <w:lang w:eastAsia="pt-BR"/>
         </w:rPr>
         <w:drawing>
-          <wp:inline distT="0" distB="0" distL="0" distR="0" wp14:anchorId="1B5811F8" wp14:editId="458FC027">
-            <wp:extent cx="6797253" cy="1257300"/>
-            <wp:effectExtent l="0" t="0" r="3810" b="0"/>
-            <wp:docPr id="24" name="Imagem 24"/>
+          <wp:inline distT="0" distB="0" distL="0" distR="0" wp14:anchorId="49C635F2" wp14:editId="6325FAFB">
+            <wp:extent cx="3948735" cy="2466975"/>
+            <wp:effectExtent l="0" t="0" r="0" b="0"/>
+            <wp:docPr id="22" name="Imagem 22"/>
             <wp:cNvGraphicFramePr>
               <a:graphicFrameLocks xmlns:a="http://schemas.openxmlformats.org/drawingml/2006/main" noChangeAspect="1"/>
             </wp:cNvGraphicFramePr>
@@ -1809,7 +1768,7 @@
                   <pic:spPr>
                     <a:xfrm>
                       <a:off x="0" y="0"/>
-                      <a:ext cx="6806697" cy="1259047"/>
+                      <a:ext cx="3972653" cy="2481918"/>
                     </a:xfrm>
                     <a:prstGeom prst="rect">
                       <a:avLst/>
@@ -1824,159 +1783,6 @@
     </w:p>
     <w:p>
       <w:pPr>
-        <w:ind w:left="-1134"/>
-        <w:jc w:val="center"/>
-      </w:pPr>
-    </w:p>
-    <w:p>
-      <w:pPr>
-        <w:ind w:left="-1134"/>
-        <w:jc w:val="center"/>
-      </w:pPr>
-    </w:p>
-    <w:p>
-      <w:pPr>
-        <w:ind w:left="-1134"/>
-        <w:jc w:val="center"/>
-      </w:pPr>
-    </w:p>
-    <w:p>
-      <w:pPr>
-        <w:ind w:left="-1134"/>
-        <w:jc w:val="center"/>
-      </w:pPr>
-    </w:p>
-    <w:p>
-      <w:pPr>
-        <w:ind w:left="-1134"/>
-        <w:jc w:val="center"/>
-      </w:pPr>
-    </w:p>
-    <w:p>
-      <w:pPr>
-        <w:ind w:left="-1134"/>
-        <w:jc w:val="center"/>
-      </w:pPr>
-    </w:p>
-    <w:p>
-      <w:pPr>
-        <w:ind w:left="-1134"/>
-        <w:jc w:val="center"/>
-      </w:pPr>
-    </w:p>
-    <w:p>
-      <w:pPr>
-        <w:ind w:left="-1134"/>
-        <w:jc w:val="center"/>
-      </w:pPr>
-    </w:p>
-    <w:p>
-      <w:pPr>
-        <w:ind w:left="-1134"/>
-        <w:jc w:val="center"/>
-      </w:pPr>
-    </w:p>
-    <w:p>
-      <w:pPr>
-        <w:ind w:left="-1134"/>
-        <w:jc w:val="center"/>
-      </w:pPr>
-    </w:p>
-    <w:p/>
-    <w:p>
-      <w:pPr>
-        <w:jc w:val="center"/>
-      </w:pPr>
-    </w:p>
-    <w:p>
-      <w:pPr>
-        <w:pStyle w:val="PargrafodaLista"/>
-        <w:numPr>
-          <w:ilvl w:val="0"/>
-          <w:numId w:val="1"/>
-        </w:numPr>
-        <w:jc w:val="both"/>
-      </w:pPr>
-      <w:r>
-        <w:rPr>
-          <w:b/>
-          <w:sz w:val="32"/>
-          <w:szCs w:val="32"/>
-        </w:rPr>
-        <w:lastRenderedPageBreak/>
-        <w:t xml:space="preserve">Implementando </w:t>
-      </w:r>
-      <w:proofErr w:type="spellStart"/>
-      <w:r>
-        <w:rPr>
-          <w:b/>
-          <w:sz w:val="32"/>
-          <w:szCs w:val="32"/>
-        </w:rPr>
-        <w:t>Task</w:t>
-      </w:r>
-      <w:proofErr w:type="spellEnd"/>
-      <w:r>
-        <w:rPr>
-          <w:b/>
-          <w:sz w:val="32"/>
-          <w:szCs w:val="32"/>
-        </w:rPr>
-        <w:t xml:space="preserve"> </w:t>
-      </w:r>
-      <w:proofErr w:type="spellStart"/>
-      <w:r>
-        <w:rPr>
-          <w:b/>
-          <w:sz w:val="32"/>
-          <w:szCs w:val="32"/>
-        </w:rPr>
-        <w:t>Adicionar</w:t>
-      </w:r>
-      <w:r>
-        <w:rPr>
-          <w:b/>
-          <w:sz w:val="32"/>
-          <w:szCs w:val="32"/>
-        </w:rPr>
-        <w:t>ItemCarrinho</w:t>
-      </w:r>
-      <w:proofErr w:type="spellEnd"/>
-    </w:p>
-    <w:p>
-      <w:pPr>
-        <w:jc w:val="both"/>
-      </w:pPr>
-      <w:r>
-        <w:t>-&gt;N</w:t>
-      </w:r>
-      <w:r>
-        <w:t xml:space="preserve">a </w:t>
-      </w:r>
-      <w:proofErr w:type="spellStart"/>
-      <w:r>
-        <w:t>controller</w:t>
-      </w:r>
-      <w:proofErr w:type="spellEnd"/>
-      <w:r>
-        <w:t>, criar os métodos bases para Implementar os métodos</w:t>
-      </w:r>
-    </w:p>
-    <w:p>
-      <w:pPr>
-        <w:jc w:val="both"/>
-      </w:pPr>
-      <w:r>
-        <w:t xml:space="preserve">-&gt;Criar o método </w:t>
-      </w:r>
-      <w:proofErr w:type="spellStart"/>
-      <w:r>
-        <w:t>ManipularNovoCarrinho</w:t>
-      </w:r>
-      <w:proofErr w:type="spellEnd"/>
-    </w:p>
-    <w:p>
-      <w:pPr>
         <w:jc w:val="center"/>
       </w:pPr>
       <w:r>
@@ -1984,11 +1790,12 @@
           <w:noProof/>
           <w:lang w:eastAsia="pt-BR"/>
         </w:rPr>
+        <w:lastRenderedPageBreak/>
         <w:drawing>
-          <wp:inline distT="0" distB="0" distL="0" distR="0" wp14:anchorId="4E83E9B8" wp14:editId="5BD95130">
-            <wp:extent cx="4181475" cy="1335990"/>
+          <wp:inline distT="0" distB="0" distL="0" distR="0" wp14:anchorId="2ABB973E" wp14:editId="702E5ECF">
+            <wp:extent cx="4305300" cy="3908650"/>
             <wp:effectExtent l="0" t="0" r="0" b="0"/>
-            <wp:docPr id="25" name="Imagem 25"/>
+            <wp:docPr id="23" name="Imagem 23"/>
             <wp:cNvGraphicFramePr>
               <a:graphicFrameLocks xmlns:a="http://schemas.openxmlformats.org/drawingml/2006/main" noChangeAspect="1"/>
             </wp:cNvGraphicFramePr>
@@ -2008,7 +1815,7 @@
                   <pic:spPr>
                     <a:xfrm>
                       <a:off x="0" y="0"/>
-                      <a:ext cx="4220243" cy="1348376"/>
+                      <a:ext cx="4317879" cy="3920070"/>
                     </a:xfrm>
                     <a:prstGeom prst="rect">
                       <a:avLst/>
@@ -2023,20 +1830,8 @@
     </w:p>
     <w:p>
       <w:pPr>
-        <w:jc w:val="both"/>
-      </w:pPr>
-      <w:r>
-        <w:t xml:space="preserve">-&gt;Criar o método </w:t>
-      </w:r>
-      <w:proofErr w:type="spellStart"/>
-      <w:r>
-        <w:t>ManipularCarrinhoExistente</w:t>
-      </w:r>
-      <w:proofErr w:type="spellEnd"/>
-    </w:p>
-    <w:p>
-      <w:pPr>
-        <w:jc w:val="both"/>
+        <w:ind w:left="-1134"/>
+        <w:jc w:val="center"/>
       </w:pPr>
       <w:r>
         <w:rPr>
@@ -2044,10 +1839,10 @@
           <w:lang w:eastAsia="pt-BR"/>
         </w:rPr>
         <w:drawing>
-          <wp:inline distT="0" distB="0" distL="0" distR="0" wp14:anchorId="4D5FC5D6" wp14:editId="2D5CCDF1">
-            <wp:extent cx="5400040" cy="2723515"/>
-            <wp:effectExtent l="0" t="0" r="0" b="635"/>
-            <wp:docPr id="26" name="Imagem 26"/>
+          <wp:inline distT="0" distB="0" distL="0" distR="0" wp14:anchorId="1B5811F8" wp14:editId="458FC027">
+            <wp:extent cx="6797253" cy="1257300"/>
+            <wp:effectExtent l="0" t="0" r="3810" b="0"/>
+            <wp:docPr id="24" name="Imagem 24"/>
             <wp:cNvGraphicFramePr>
               <a:graphicFrameLocks xmlns:a="http://schemas.openxmlformats.org/drawingml/2006/main" noChangeAspect="1"/>
             </wp:cNvGraphicFramePr>
@@ -2067,7 +1862,7 @@
                   <pic:spPr>
                     <a:xfrm>
                       <a:off x="0" y="0"/>
-                      <a:ext cx="5400040" cy="2723515"/>
+                      <a:ext cx="6806697" cy="1259047"/>
                     </a:xfrm>
                     <a:prstGeom prst="rect">
                       <a:avLst/>
@@ -2082,22 +1877,146 @@
     </w:p>
     <w:p>
       <w:pPr>
-        <w:jc w:val="both"/>
-      </w:pPr>
-      <w:r>
-        <w:t xml:space="preserve">-&gt;Criar a devidas validações para implementar a </w:t>
-      </w:r>
-      <w:proofErr w:type="spellStart"/>
-      <w:r>
+        <w:ind w:left="-1134"/>
+        <w:jc w:val="center"/>
+      </w:pPr>
+    </w:p>
+    <w:p>
+      <w:pPr>
+        <w:ind w:left="-1134"/>
+        <w:jc w:val="center"/>
+      </w:pPr>
+    </w:p>
+    <w:p>
+      <w:pPr>
+        <w:ind w:left="-1134"/>
+        <w:jc w:val="center"/>
+      </w:pPr>
+    </w:p>
+    <w:p>
+      <w:pPr>
+        <w:ind w:left="-1134"/>
+        <w:jc w:val="center"/>
+      </w:pPr>
+    </w:p>
+    <w:p>
+      <w:pPr>
+        <w:ind w:left="-1134"/>
+        <w:jc w:val="center"/>
+      </w:pPr>
+    </w:p>
+    <w:p>
+      <w:pPr>
+        <w:ind w:left="-1134"/>
+        <w:jc w:val="center"/>
+      </w:pPr>
+    </w:p>
+    <w:p>
+      <w:pPr>
+        <w:ind w:left="-1134"/>
+        <w:jc w:val="center"/>
+      </w:pPr>
+    </w:p>
+    <w:p>
+      <w:pPr>
+        <w:ind w:left="-1134"/>
+        <w:jc w:val="center"/>
+      </w:pPr>
+    </w:p>
+    <w:p>
+      <w:pPr>
+        <w:ind w:left="-1134"/>
+        <w:jc w:val="center"/>
+      </w:pPr>
+    </w:p>
+    <w:p>
+      <w:pPr>
+        <w:ind w:left="-1134"/>
+        <w:jc w:val="center"/>
+      </w:pPr>
+    </w:p>
+    <w:p/>
+    <w:p>
+      <w:pPr>
+        <w:jc w:val="center"/>
+      </w:pPr>
+    </w:p>
+    <w:p>
+      <w:pPr>
+        <w:pStyle w:val="PargrafodaLista"/>
+        <w:numPr>
+          <w:ilvl w:val="0"/>
+          <w:numId w:val="1"/>
+        </w:numPr>
+        <w:jc w:val="both"/>
+      </w:pPr>
+      <w:r>
+        <w:rPr>
+          <w:b/>
+          <w:sz w:val="32"/>
+          <w:szCs w:val="32"/>
+        </w:rPr>
+        <w:lastRenderedPageBreak/>
+        <w:t xml:space="preserve">Implementando </w:t>
+      </w:r>
+      <w:proofErr w:type="spellStart"/>
+      <w:r>
+        <w:rPr>
+          <w:b/>
+          <w:sz w:val="32"/>
+          <w:szCs w:val="32"/>
+        </w:rPr>
         <w:t>Task</w:t>
       </w:r>
       <w:proofErr w:type="spellEnd"/>
       <w:r>
+        <w:rPr>
+          <w:b/>
+          <w:sz w:val="32"/>
+          <w:szCs w:val="32"/>
+        </w:rPr>
         <w:t xml:space="preserve"> </w:t>
       </w:r>
       <w:proofErr w:type="spellStart"/>
       <w:r>
+        <w:rPr>
+          <w:b/>
+          <w:sz w:val="32"/>
+          <w:szCs w:val="32"/>
+        </w:rPr>
         <w:t>AdicionarItemCarrinho</w:t>
+      </w:r>
+      <w:proofErr w:type="spellEnd"/>
+    </w:p>
+    <w:p>
+      <w:pPr>
+        <w:jc w:val="both"/>
+      </w:pPr>
+      <w:r>
+        <w:t>-&gt;N</w:t>
+      </w:r>
+      <w:r>
+        <w:t xml:space="preserve">a </w:t>
+      </w:r>
+      <w:proofErr w:type="spellStart"/>
+      <w:r>
+        <w:t>controller</w:t>
+      </w:r>
+      <w:proofErr w:type="spellEnd"/>
+      <w:r>
+        <w:t>, criar os métodos bases para Implementar os métodos</w:t>
+      </w:r>
+    </w:p>
+    <w:p>
+      <w:pPr>
+        <w:jc w:val="both"/>
+      </w:pPr>
+      <w:r>
+        <w:t xml:space="preserve">-&gt;Criar o método </w:t>
+      </w:r>
+      <w:proofErr w:type="spellStart"/>
+      <w:r>
+        <w:t>ManipularNovoCarrinho</w:t>
       </w:r>
       <w:proofErr w:type="spellEnd"/>
     </w:p>
@@ -2111,10 +2030,10 @@
           <w:lang w:eastAsia="pt-BR"/>
         </w:rPr>
         <w:drawing>
-          <wp:inline distT="0" distB="0" distL="0" distR="0" wp14:anchorId="7E5BD573" wp14:editId="1B54DB4C">
-            <wp:extent cx="4666615" cy="3024190"/>
-            <wp:effectExtent l="0" t="0" r="635" b="5080"/>
-            <wp:docPr id="27" name="Imagem 27"/>
+          <wp:inline distT="0" distB="0" distL="0" distR="0" wp14:anchorId="4E83E9B8" wp14:editId="5BD95130">
+            <wp:extent cx="4181475" cy="1335990"/>
+            <wp:effectExtent l="0" t="0" r="0" b="0"/>
+            <wp:docPr id="25" name="Imagem 25"/>
             <wp:cNvGraphicFramePr>
               <a:graphicFrameLocks xmlns:a="http://schemas.openxmlformats.org/drawingml/2006/main" noChangeAspect="1"/>
             </wp:cNvGraphicFramePr>
@@ -2134,7 +2053,7 @@
                   <pic:spPr>
                     <a:xfrm>
                       <a:off x="0" y="0"/>
-                      <a:ext cx="4684352" cy="3035684"/>
+                      <a:ext cx="4220243" cy="1348376"/>
                     </a:xfrm>
                     <a:prstGeom prst="rect">
                       <a:avLst/>
@@ -2148,19 +2067,21 @@
       </w:r>
     </w:p>
     <w:p>
-      <w:r>
-        <w:lastRenderedPageBreak/>
-        <w:t xml:space="preserve">-&gt;Criar método </w:t>
-      </w:r>
-      <w:proofErr w:type="spellStart"/>
-      <w:r>
-        <w:t>PersistirDados</w:t>
-      </w:r>
-      <w:proofErr w:type="spellEnd"/>
-    </w:p>
-    <w:p>
-      <w:pPr>
-        <w:ind w:left="-1077"/>
+      <w:pPr>
+        <w:jc w:val="both"/>
+      </w:pPr>
+      <w:r>
+        <w:t xml:space="preserve">-&gt;Criar o método </w:t>
+      </w:r>
+      <w:proofErr w:type="spellStart"/>
+      <w:r>
+        <w:t>ManipularCarrinhoExistente</w:t>
+      </w:r>
+      <w:proofErr w:type="spellEnd"/>
+    </w:p>
+    <w:p>
+      <w:pPr>
+        <w:jc w:val="both"/>
       </w:pPr>
       <w:r>
         <w:rPr>
@@ -2168,10 +2089,10 @@
           <w:lang w:eastAsia="pt-BR"/>
         </w:rPr>
         <w:drawing>
-          <wp:inline distT="0" distB="0" distL="0" distR="0" wp14:anchorId="0047AAD7" wp14:editId="1DBF3C67">
-            <wp:extent cx="6900052" cy="876300"/>
-            <wp:effectExtent l="0" t="0" r="0" b="0"/>
-            <wp:docPr id="30" name="Imagem 30"/>
+          <wp:inline distT="0" distB="0" distL="0" distR="0" wp14:anchorId="4D5FC5D6" wp14:editId="2D5CCDF1">
+            <wp:extent cx="5400040" cy="2723515"/>
+            <wp:effectExtent l="0" t="0" r="0" b="635"/>
+            <wp:docPr id="26" name="Imagem 26"/>
             <wp:cNvGraphicFramePr>
               <a:graphicFrameLocks xmlns:a="http://schemas.openxmlformats.org/drawingml/2006/main" noChangeAspect="1"/>
             </wp:cNvGraphicFramePr>
@@ -2191,7 +2112,7 @@
                   <pic:spPr>
                     <a:xfrm>
                       <a:off x="0" y="0"/>
-                      <a:ext cx="6909790" cy="877537"/>
+                      <a:ext cx="5400040" cy="2723515"/>
                     </a:xfrm>
                     <a:prstGeom prst="rect">
                       <a:avLst/>
@@ -2206,75 +2127,28 @@
     </w:p>
     <w:p>
       <w:pPr>
-        <w:jc w:val="center"/>
-      </w:pPr>
-    </w:p>
-    <w:p>
-      <w:pPr>
-        <w:pStyle w:val="PargrafodaLista"/>
-        <w:numPr>
-          <w:ilvl w:val="0"/>
-          <w:numId w:val="1"/>
-        </w:numPr>
-        <w:jc w:val="both"/>
-      </w:pPr>
-      <w:r>
-        <w:rPr>
-          <w:b/>
-          <w:sz w:val="32"/>
-          <w:szCs w:val="32"/>
-        </w:rPr>
-        <w:t xml:space="preserve">Implementando </w:t>
-      </w:r>
-      <w:proofErr w:type="spellStart"/>
-      <w:r>
-        <w:rPr>
-          <w:b/>
-          <w:sz w:val="32"/>
-          <w:szCs w:val="32"/>
-        </w:rPr>
+        <w:jc w:val="both"/>
+      </w:pPr>
+      <w:r>
+        <w:t xml:space="preserve">-&gt;Criar a devidas validações para implementar a </w:t>
+      </w:r>
+      <w:proofErr w:type="spellStart"/>
+      <w:r>
         <w:t>Task</w:t>
       </w:r>
       <w:proofErr w:type="spellEnd"/>
       <w:r>
-        <w:rPr>
-          <w:b/>
-          <w:sz w:val="32"/>
-          <w:szCs w:val="32"/>
-        </w:rPr>
         <w:t xml:space="preserve"> </w:t>
       </w:r>
       <w:proofErr w:type="spellStart"/>
       <w:r>
-        <w:rPr>
-          <w:b/>
-          <w:sz w:val="32"/>
-          <w:szCs w:val="32"/>
-        </w:rPr>
-        <w:t>AtualizarItemCarrinho</w:t>
-      </w:r>
-      <w:proofErr w:type="spellEnd"/>
-    </w:p>
-    <w:p>
-      <w:pPr>
-        <w:jc w:val="both"/>
-      </w:pPr>
-      <w:r>
-        <w:t>-&gt;</w:t>
-      </w:r>
-      <w:r>
-        <w:t xml:space="preserve">Criar método </w:t>
-      </w:r>
-      <w:proofErr w:type="spellStart"/>
-      <w:r>
-        <w:t>ObterItemCarrinhoValidado</w:t>
-      </w:r>
-      <w:proofErr w:type="spellEnd"/>
-    </w:p>
-    <w:p>
-      <w:pPr>
-        <w:ind w:left="-1247"/>
-        <w:jc w:val="both"/>
+        <w:t>AdicionarItemCarrinho</w:t>
+      </w:r>
+      <w:proofErr w:type="spellEnd"/>
+    </w:p>
+    <w:p>
+      <w:pPr>
+        <w:jc w:val="center"/>
       </w:pPr>
       <w:r>
         <w:rPr>
@@ -2282,10 +2156,10 @@
           <w:lang w:eastAsia="pt-BR"/>
         </w:rPr>
         <w:drawing>
-          <wp:inline distT="0" distB="0" distL="0" distR="0" wp14:anchorId="48F4534C" wp14:editId="43814B24">
-            <wp:extent cx="7041771" cy="3314700"/>
-            <wp:effectExtent l="0" t="0" r="6985" b="0"/>
-            <wp:docPr id="28" name="Imagem 28"/>
+          <wp:inline distT="0" distB="0" distL="0" distR="0" wp14:anchorId="7E5BD573" wp14:editId="1B54DB4C">
+            <wp:extent cx="4666615" cy="3024190"/>
+            <wp:effectExtent l="0" t="0" r="635" b="5080"/>
+            <wp:docPr id="27" name="Imagem 27"/>
             <wp:cNvGraphicFramePr>
               <a:graphicFrameLocks xmlns:a="http://schemas.openxmlformats.org/drawingml/2006/main" noChangeAspect="1"/>
             </wp:cNvGraphicFramePr>
@@ -2305,7 +2179,7 @@
                   <pic:spPr>
                     <a:xfrm>
                       <a:off x="0" y="0"/>
-                      <a:ext cx="7063819" cy="3325078"/>
+                      <a:ext cx="4684352" cy="3035684"/>
                     </a:xfrm>
                     <a:prstGeom prst="rect">
                       <a:avLst/>
@@ -2319,16 +2193,19 @@
       </w:r>
     </w:p>
     <w:p>
-      <w:pPr>
-        <w:jc w:val="both"/>
-      </w:pPr>
-      <w:r>
-        <w:t>-&gt;Criar método validar Carrinho</w:t>
-      </w:r>
-    </w:p>
-    <w:p>
-      <w:pPr>
-        <w:ind w:left="-850"/>
+      <w:r>
+        <w:lastRenderedPageBreak/>
+        <w:t xml:space="preserve">-&gt;Criar método </w:t>
+      </w:r>
+      <w:proofErr w:type="spellStart"/>
+      <w:r>
+        <w:t>PersistirDados</w:t>
+      </w:r>
+      <w:proofErr w:type="spellEnd"/>
+    </w:p>
+    <w:p>
+      <w:pPr>
+        <w:ind w:left="-1077"/>
       </w:pPr>
       <w:r>
         <w:rPr>
@@ -2336,10 +2213,10 @@
           <w:lang w:eastAsia="pt-BR"/>
         </w:rPr>
         <w:drawing>
-          <wp:inline distT="0" distB="0" distL="0" distR="0" wp14:anchorId="46D62992" wp14:editId="33A1762D">
-            <wp:extent cx="6480045" cy="1123950"/>
+          <wp:inline distT="0" distB="0" distL="0" distR="0" wp14:anchorId="0047AAD7" wp14:editId="1DBF3C67">
+            <wp:extent cx="6900052" cy="876300"/>
             <wp:effectExtent l="0" t="0" r="0" b="0"/>
-            <wp:docPr id="29" name="Imagem 29"/>
+            <wp:docPr id="30" name="Imagem 30"/>
             <wp:cNvGraphicFramePr>
               <a:graphicFrameLocks xmlns:a="http://schemas.openxmlformats.org/drawingml/2006/main" noChangeAspect="1"/>
             </wp:cNvGraphicFramePr>
@@ -2359,7 +2236,7 @@
                   <pic:spPr>
                     <a:xfrm>
                       <a:off x="0" y="0"/>
-                      <a:ext cx="6500339" cy="1127470"/>
+                      <a:ext cx="6909790" cy="877537"/>
                     </a:xfrm>
                     <a:prstGeom prst="rect">
                       <a:avLst/>
@@ -2374,53 +2251,75 @@
     </w:p>
     <w:p>
       <w:pPr>
-        <w:ind w:left="-850"/>
-      </w:pPr>
-    </w:p>
-    <w:p>
-      <w:pPr>
-        <w:ind w:left="-850"/>
-      </w:pPr>
-    </w:p>
-    <w:p>
-      <w:pPr>
-        <w:ind w:left="-850"/>
-      </w:pPr>
-    </w:p>
-    <w:p>
-      <w:pPr>
-        <w:ind w:left="-850"/>
-      </w:pPr>
-    </w:p>
-    <w:p>
-      <w:pPr>
-        <w:ind w:left="-850"/>
-      </w:pPr>
-    </w:p>
-    <w:p>
-      <w:pPr>
-        <w:ind w:left="-850"/>
-      </w:pPr>
-    </w:p>
-    <w:p>
-      <w:r>
-        <w:lastRenderedPageBreak/>
-        <w:t xml:space="preserve">-&gt;Implementar </w:t>
-      </w:r>
-      <w:proofErr w:type="spellStart"/>
-      <w:r>
+        <w:jc w:val="center"/>
+      </w:pPr>
+    </w:p>
+    <w:p>
+      <w:pPr>
+        <w:pStyle w:val="PargrafodaLista"/>
+        <w:numPr>
+          <w:ilvl w:val="0"/>
+          <w:numId w:val="1"/>
+        </w:numPr>
+        <w:jc w:val="both"/>
+      </w:pPr>
+      <w:r>
+        <w:rPr>
+          <w:b/>
+          <w:sz w:val="32"/>
+          <w:szCs w:val="32"/>
+        </w:rPr>
+        <w:t xml:space="preserve">Implementando </w:t>
+      </w:r>
+      <w:proofErr w:type="spellStart"/>
+      <w:r>
+        <w:rPr>
+          <w:b/>
+          <w:sz w:val="32"/>
+          <w:szCs w:val="32"/>
+        </w:rPr>
         <w:t>Task</w:t>
       </w:r>
       <w:proofErr w:type="spellEnd"/>
       <w:r>
-        <w:t xml:space="preserve"> AtualizarItemCarrinho</w:t>
-      </w:r>
-      <w:bookmarkStart w:id="0" w:name="_GoBack"/>
-      <w:bookmarkEnd w:id="0"/>
-    </w:p>
-    <w:p>
-      <w:pPr>
-        <w:ind w:left="-850"/>
+        <w:rPr>
+          <w:b/>
+          <w:sz w:val="32"/>
+          <w:szCs w:val="32"/>
+        </w:rPr>
+        <w:t xml:space="preserve"> </w:t>
+      </w:r>
+      <w:proofErr w:type="spellStart"/>
+      <w:r>
+        <w:rPr>
+          <w:b/>
+          <w:sz w:val="32"/>
+          <w:szCs w:val="32"/>
+        </w:rPr>
+        <w:t>AtualizarItemCarrinho</w:t>
+      </w:r>
+      <w:proofErr w:type="spellEnd"/>
+    </w:p>
+    <w:p>
+      <w:pPr>
+        <w:jc w:val="both"/>
+      </w:pPr>
+      <w:r>
+        <w:t>-&gt;</w:t>
+      </w:r>
+      <w:r>
+        <w:t xml:space="preserve">Criar método </w:t>
+      </w:r>
+      <w:proofErr w:type="spellStart"/>
+      <w:r>
+        <w:t>ObterItemCarrinhoValidado</w:t>
+      </w:r>
+      <w:proofErr w:type="spellEnd"/>
+    </w:p>
+    <w:p>
+      <w:pPr>
+        <w:ind w:left="-1247"/>
+        <w:jc w:val="both"/>
       </w:pPr>
       <w:r>
         <w:rPr>
@@ -2428,10 +2327,10 @@
           <w:lang w:eastAsia="pt-BR"/>
         </w:rPr>
         <w:drawing>
-          <wp:inline distT="0" distB="0" distL="0" distR="0" wp14:anchorId="78E36DFB" wp14:editId="02998551">
-            <wp:extent cx="6383098" cy="3286125"/>
-            <wp:effectExtent l="0" t="0" r="0" b="0"/>
-            <wp:docPr id="31" name="Imagem 31"/>
+          <wp:inline distT="0" distB="0" distL="0" distR="0" wp14:anchorId="48F4534C" wp14:editId="43814B24">
+            <wp:extent cx="7041771" cy="3314700"/>
+            <wp:effectExtent l="0" t="0" r="6985" b="0"/>
+            <wp:docPr id="28" name="Imagem 28"/>
             <wp:cNvGraphicFramePr>
               <a:graphicFrameLocks xmlns:a="http://schemas.openxmlformats.org/drawingml/2006/main" noChangeAspect="1"/>
             </wp:cNvGraphicFramePr>
@@ -2451,6 +2350,155 @@
                   <pic:spPr>
                     <a:xfrm>
                       <a:off x="0" y="0"/>
+                      <a:ext cx="7063819" cy="3325078"/>
+                    </a:xfrm>
+                    <a:prstGeom prst="rect">
+                      <a:avLst/>
+                    </a:prstGeom>
+                  </pic:spPr>
+                </pic:pic>
+              </a:graphicData>
+            </a:graphic>
+          </wp:inline>
+        </w:drawing>
+      </w:r>
+    </w:p>
+    <w:p>
+      <w:pPr>
+        <w:jc w:val="both"/>
+      </w:pPr>
+      <w:r>
+        <w:t>-&gt;Criar método validar Carrinho</w:t>
+      </w:r>
+    </w:p>
+    <w:p>
+      <w:pPr>
+        <w:ind w:left="-850"/>
+      </w:pPr>
+      <w:r>
+        <w:rPr>
+          <w:noProof/>
+          <w:lang w:eastAsia="pt-BR"/>
+        </w:rPr>
+        <w:drawing>
+          <wp:inline distT="0" distB="0" distL="0" distR="0" wp14:anchorId="46D62992" wp14:editId="33A1762D">
+            <wp:extent cx="6480045" cy="1123950"/>
+            <wp:effectExtent l="0" t="0" r="0" b="0"/>
+            <wp:docPr id="29" name="Imagem 29"/>
+            <wp:cNvGraphicFramePr>
+              <a:graphicFrameLocks xmlns:a="http://schemas.openxmlformats.org/drawingml/2006/main" noChangeAspect="1"/>
+            </wp:cNvGraphicFramePr>
+            <a:graphic xmlns:a="http://schemas.openxmlformats.org/drawingml/2006/main">
+              <a:graphicData uri="http://schemas.openxmlformats.org/drawingml/2006/picture">
+                <pic:pic xmlns:pic="http://schemas.openxmlformats.org/drawingml/2006/picture">
+                  <pic:nvPicPr>
+                    <pic:cNvPr id="1" name=""/>
+                    <pic:cNvPicPr/>
+                  </pic:nvPicPr>
+                  <pic:blipFill>
+                    <a:blip r:embed="rId33"/>
+                    <a:stretch>
+                      <a:fillRect/>
+                    </a:stretch>
+                  </pic:blipFill>
+                  <pic:spPr>
+                    <a:xfrm>
+                      <a:off x="0" y="0"/>
+                      <a:ext cx="6500339" cy="1127470"/>
+                    </a:xfrm>
+                    <a:prstGeom prst="rect">
+                      <a:avLst/>
+                    </a:prstGeom>
+                  </pic:spPr>
+                </pic:pic>
+              </a:graphicData>
+            </a:graphic>
+          </wp:inline>
+        </w:drawing>
+      </w:r>
+    </w:p>
+    <w:p>
+      <w:pPr>
+        <w:ind w:left="-850"/>
+      </w:pPr>
+    </w:p>
+    <w:p>
+      <w:pPr>
+        <w:ind w:left="-850"/>
+      </w:pPr>
+    </w:p>
+    <w:p>
+      <w:pPr>
+        <w:ind w:left="-850"/>
+      </w:pPr>
+    </w:p>
+    <w:p>
+      <w:pPr>
+        <w:ind w:left="-850"/>
+      </w:pPr>
+    </w:p>
+    <w:p>
+      <w:pPr>
+        <w:ind w:left="-850"/>
+      </w:pPr>
+    </w:p>
+    <w:p>
+      <w:pPr>
+        <w:ind w:left="-850"/>
+      </w:pPr>
+    </w:p>
+    <w:p>
+      <w:r>
+        <w:lastRenderedPageBreak/>
+        <w:t xml:space="preserve">-&gt;Implementar </w:t>
+      </w:r>
+      <w:proofErr w:type="spellStart"/>
+      <w:r>
+        <w:t>Task</w:t>
+      </w:r>
+      <w:proofErr w:type="spellEnd"/>
+      <w:r>
+        <w:t xml:space="preserve"> </w:t>
+      </w:r>
+      <w:proofErr w:type="spellStart"/>
+      <w:r>
+        <w:t>AtualizarItemCarrinho</w:t>
+      </w:r>
+      <w:proofErr w:type="spellEnd"/>
+    </w:p>
+    <w:p>
+      <w:pPr>
+        <w:ind w:left="-850"/>
+      </w:pPr>
+      <w:r>
+        <w:rPr>
+          <w:noProof/>
+          <w:lang w:eastAsia="pt-BR"/>
+        </w:rPr>
+        <w:drawing>
+          <wp:inline distT="0" distB="0" distL="0" distR="0" wp14:anchorId="78E36DFB" wp14:editId="02998551">
+            <wp:extent cx="6383098" cy="3286125"/>
+            <wp:effectExtent l="0" t="0" r="0" b="0"/>
+            <wp:docPr id="31" name="Imagem 31"/>
+            <wp:cNvGraphicFramePr>
+              <a:graphicFrameLocks xmlns:a="http://schemas.openxmlformats.org/drawingml/2006/main" noChangeAspect="1"/>
+            </wp:cNvGraphicFramePr>
+            <a:graphic xmlns:a="http://schemas.openxmlformats.org/drawingml/2006/main">
+              <a:graphicData uri="http://schemas.openxmlformats.org/drawingml/2006/picture">
+                <pic:pic xmlns:pic="http://schemas.openxmlformats.org/drawingml/2006/picture">
+                  <pic:nvPicPr>
+                    <pic:cNvPr id="1" name=""/>
+                    <pic:cNvPicPr/>
+                  </pic:nvPicPr>
+                  <pic:blipFill>
+                    <a:blip r:embed="rId34"/>
+                    <a:stretch>
+                      <a:fillRect/>
+                    </a:stretch>
+                  </pic:blipFill>
+                  <pic:spPr>
+                    <a:xfrm>
+                      <a:off x="0" y="0"/>
                       <a:ext cx="6407465" cy="3298670"/>
                     </a:xfrm>
                     <a:prstGeom prst="rect">
@@ -2556,7 +2604,7 @@
                     <pic:cNvPicPr/>
                   </pic:nvPicPr>
                   <pic:blipFill>
-                    <a:blip r:embed="rId33"/>
+                    <a:blip r:embed="rId35"/>
                     <a:stretch>
                       <a:fillRect/>
                     </a:stretch>
@@ -2716,15 +2764,6 @@
   </w:abstractNum>
   <w:num w:numId="1">
     <w:abstractNumId w:val="0"/>
-    <w:lvlOverride w:ilvl="0"/>
-    <w:lvlOverride w:ilvl="1"/>
-    <w:lvlOverride w:ilvl="2"/>
-    <w:lvlOverride w:ilvl="3"/>
-    <w:lvlOverride w:ilvl="4"/>
-    <w:lvlOverride w:ilvl="5"/>
-    <w:lvlOverride w:ilvl="6"/>
-    <w:lvlOverride w:ilvl="7"/>
-    <w:lvlOverride w:ilvl="8"/>
   </w:num>
 </w:numbering>
 </file>

</xml_diff>